<commit_message>
Edit a few documents
</commit_message>
<xml_diff>
--- a/Word/20151910042-刘鹏-MC实验06-椭圆曲线离散对数问题实验.docx
+++ b/Word/20151910042-刘鹏-MC实验06-椭圆曲线离散对数问题实验.docx
@@ -1,10 +1,10 @@
 
 <file path=word/document.xml><?xml version="1.0" encoding="utf-8"?>
-<w:document xmlns:ve="http://schemas.openxmlformats.org/markup-compatibility/2006" xmlns:o="urn:schemas-microsoft-com:office:office" xmlns:r="http://schemas.openxmlformats.org/officeDocument/2006/relationships" xmlns:m="http://schemas.openxmlformats.org/officeDocument/2006/math" xmlns:v="urn:schemas-microsoft-com:vml" xmlns:wp="http://schemas.openxmlformats.org/drawingml/2006/wordprocessingDrawing" xmlns:w10="urn:schemas-microsoft-com:office:word" xmlns:w="http://schemas.openxmlformats.org/wordprocessingml/2006/main" xmlns:wne="http://schemas.microsoft.com/office/word/2006/wordml">
+<w:document xmlns:wpc="http://schemas.microsoft.com/office/word/2010/wordprocessingCanvas" xmlns:cx="http://schemas.microsoft.com/office/drawing/2014/chartex" xmlns:cx1="http://schemas.microsoft.com/office/drawing/2015/9/8/chartex" xmlns:cx2="http://schemas.microsoft.com/office/drawing/2015/10/21/chartex" xmlns:cx3="http://schemas.microsoft.com/office/drawing/2016/5/9/chartex" xmlns:cx4="http://schemas.microsoft.com/office/drawing/2016/5/10/chartex" xmlns:cx5="http://schemas.microsoft.com/office/drawing/2016/5/11/chartex" xmlns:cx6="http://schemas.microsoft.com/office/drawing/2016/5/12/chartex" xmlns:cx7="http://schemas.microsoft.com/office/drawing/2016/5/13/chartex" xmlns:cx8="http://schemas.microsoft.com/office/drawing/2016/5/14/chartex" xmlns:mc="http://schemas.openxmlformats.org/markup-compatibility/2006" xmlns:aink="http://schemas.microsoft.com/office/drawing/2016/ink" xmlns:am3d="http://schemas.microsoft.com/office/drawing/2017/model3d" xmlns:o="urn:schemas-microsoft-com:office:office" xmlns:r="http://schemas.openxmlformats.org/officeDocument/2006/relationships" xmlns:m="http://schemas.openxmlformats.org/officeDocument/2006/math" xmlns:v="urn:schemas-microsoft-com:vml" xmlns:wp14="http://schemas.microsoft.com/office/word/2010/wordprocessingDrawing" xmlns:wp="http://schemas.openxmlformats.org/drawingml/2006/wordprocessingDrawing" xmlns:w10="urn:schemas-microsoft-com:office:word" xmlns:w="http://schemas.openxmlformats.org/wordprocessingml/2006/main" xmlns:w14="http://schemas.microsoft.com/office/word/2010/wordml" xmlns:w15="http://schemas.microsoft.com/office/word/2012/wordml" xmlns:w16cid="http://schemas.microsoft.com/office/word/2016/wordml/cid" xmlns:w16se="http://schemas.microsoft.com/office/word/2015/wordml/symex" xmlns:wpg="http://schemas.microsoft.com/office/word/2010/wordprocessingGroup" xmlns:wpi="http://schemas.microsoft.com/office/word/2010/wordprocessingInk" xmlns:wne="http://schemas.microsoft.com/office/word/2006/wordml" xmlns:wps="http://schemas.microsoft.com/office/word/2010/wordprocessingShape" mc:Ignorable="w14 w15 w16se w16cid wp14">
   <w:body>
     <w:p>
       <w:pPr>
-        <w:pStyle w:val="ae"/>
+        <w:pStyle w:val="af1"/>
         <w:spacing w:before="0" w:after="0"/>
       </w:pPr>
       <w:r>
@@ -22,7 +22,7 @@
     </w:p>
     <w:p>
       <w:pPr>
-        <w:pStyle w:val="ae"/>
+        <w:pStyle w:val="af1"/>
         <w:spacing w:before="0" w:after="0"/>
       </w:pPr>
       <w:r>
@@ -52,7 +52,7 @@
           <w:insideV w:val="single" w:sz="4" w:space="0" w:color="auto"/>
         </w:tblBorders>
         <w:tblLayout w:type="fixed"/>
-        <w:tblLook w:val="0000"/>
+        <w:tblLook w:val="0000" w:firstRow="0" w:lastRow="0" w:firstColumn="0" w:lastColumn="0" w:noHBand="0" w:noVBand="0"/>
       </w:tblPr>
       <w:tblGrid>
         <w:gridCol w:w="4060"/>
@@ -222,6 +222,7 @@
               </w:rPr>
               <w:t>：</w:t>
             </w:r>
+            <w:proofErr w:type="gramStart"/>
             <w:r>
               <w:rPr>
                 <w:rFonts w:hint="eastAsia"/>
@@ -230,6 +231,7 @@
               </w:rPr>
               <w:t>陆正福</w:t>
             </w:r>
+            <w:proofErr w:type="gramEnd"/>
           </w:p>
         </w:tc>
         <w:tc>
@@ -630,15 +632,12 @@
     </w:p>
     <w:p>
       <w:pPr>
-        <w:pStyle w:val="af3"/>
+        <w:pStyle w:val="af8"/>
         <w:numPr>
           <w:ilvl w:val="0"/>
           <w:numId w:val="14"/>
         </w:numPr>
         <w:ind w:left="851" w:firstLineChars="0" w:hanging="425"/>
-        <w:rPr>
-          <w:rFonts w:hint="eastAsia"/>
-        </w:rPr>
       </w:pPr>
       <w:r>
         <w:rPr>
@@ -661,15 +660,12 @@
     </w:p>
     <w:p>
       <w:pPr>
-        <w:pStyle w:val="af3"/>
+        <w:pStyle w:val="af8"/>
         <w:numPr>
           <w:ilvl w:val="0"/>
           <w:numId w:val="14"/>
         </w:numPr>
         <w:ind w:left="851" w:firstLineChars="0" w:hanging="425"/>
-        <w:rPr>
-          <w:rFonts w:hint="eastAsia"/>
-        </w:rPr>
       </w:pPr>
       <w:r>
         <w:rPr>
@@ -692,7 +688,7 @@
     </w:p>
     <w:p>
       <w:pPr>
-        <w:pStyle w:val="af3"/>
+        <w:pStyle w:val="af8"/>
         <w:numPr>
           <w:ilvl w:val="0"/>
           <w:numId w:val="14"/>
@@ -708,71 +704,38 @@
     </w:p>
     <w:p>
       <w:pPr>
-        <w:pStyle w:val="1"/>
-      </w:pPr>
-      <w:r>
-        <w:t>二、</w:t>
-      </w:r>
-      <w:r>
-        <w:rPr>
-          <w:rFonts w:hint="eastAsia"/>
-        </w:rPr>
-        <w:t>实验</w:t>
-      </w:r>
-      <w:r>
-        <w:t>内容</w:t>
-      </w:r>
+        <w:ind w:left="426"/>
+        <w:rPr>
+          <w:rFonts w:hint="eastAsia"/>
+        </w:rPr>
+      </w:pPr>
     </w:p>
     <w:p>
       <w:pPr>
-        <w:ind w:leftChars="203" w:left="850" w:hangingChars="202" w:hanging="424"/>
-        <w:rPr>
-          <w:rFonts w:hint="eastAsia"/>
-        </w:rPr>
-      </w:pPr>
-      <w:r>
-        <w:rPr>
-          <w:rFonts w:hint="eastAsia"/>
-        </w:rPr>
-        <w:t>1.</w:t>
-      </w:r>
-      <w:r>
-        <w:rPr>
-          <w:rFonts w:hint="eastAsia"/>
-        </w:rPr>
-        <w:tab/>
-      </w:r>
-      <w:r>
-        <w:rPr>
-          <w:rFonts w:hint="eastAsia"/>
-        </w:rPr>
-        <w:t>编程椭圆曲线离散对数问题</w:t>
-      </w:r>
-      <w:r>
-        <w:rPr>
-          <w:rFonts w:hint="eastAsia"/>
-        </w:rPr>
-        <w:t>(ECDLP)</w:t>
-      </w:r>
-      <w:r>
-        <w:rPr>
-          <w:rFonts w:hint="eastAsia"/>
-        </w:rPr>
-        <w:t>有关的算法</w:t>
+        <w:pStyle w:val="1"/>
+      </w:pPr>
+      <w:r>
+        <w:t>二、</w:t>
+      </w:r>
+      <w:r>
+        <w:rPr>
+          <w:rFonts w:hint="eastAsia"/>
+        </w:rPr>
+        <w:t>实验</w:t>
+      </w:r>
+      <w:r>
+        <w:t>内容</w:t>
       </w:r>
     </w:p>
     <w:p>
       <w:pPr>
         <w:ind w:leftChars="203" w:left="850" w:hangingChars="202" w:hanging="424"/>
-        <w:rPr>
-          <w:rFonts w:hint="eastAsia"/>
-        </w:rPr>
-      </w:pPr>
-      <w:r>
-        <w:rPr>
-          <w:rFonts w:hint="eastAsia"/>
-        </w:rPr>
-        <w:t>2.</w:t>
+      </w:pPr>
+      <w:r>
+        <w:rPr>
+          <w:rFonts w:hint="eastAsia"/>
+        </w:rPr>
+        <w:t>1.</w:t>
       </w:r>
       <w:r>
         <w:rPr>
@@ -784,33 +747,30 @@
         <w:rPr>
           <w:rFonts w:hint="eastAsia"/>
         </w:rPr>
-        <w:t>编程实现</w:t>
-      </w:r>
-      <w:r>
-        <w:rPr>
-          <w:rFonts w:hint="eastAsia"/>
-        </w:rPr>
-        <w:t>Diffie-Hellman</w:t>
-      </w:r>
-      <w:r>
-        <w:rPr>
-          <w:rFonts w:hint="eastAsia"/>
-        </w:rPr>
-        <w:t>密钥交换协议的椭圆曲线版本。</w:t>
+        <w:t>编程椭圆曲线离散对数问题</w:t>
+      </w:r>
+      <w:r>
+        <w:rPr>
+          <w:rFonts w:hint="eastAsia"/>
+        </w:rPr>
+        <w:t>(ECDLP)</w:t>
+      </w:r>
+      <w:r>
+        <w:rPr>
+          <w:rFonts w:hint="eastAsia"/>
+        </w:rPr>
+        <w:t>有关的算法</w:t>
       </w:r>
     </w:p>
     <w:p>
       <w:pPr>
         <w:ind w:leftChars="203" w:left="850" w:hangingChars="202" w:hanging="424"/>
-        <w:rPr>
-          <w:rFonts w:hint="eastAsia"/>
-        </w:rPr>
-      </w:pPr>
-      <w:r>
-        <w:rPr>
-          <w:rFonts w:hint="eastAsia"/>
-        </w:rPr>
-        <w:t>3.</w:t>
+      </w:pPr>
+      <w:r>
+        <w:rPr>
+          <w:rFonts w:hint="eastAsia"/>
+        </w:rPr>
+        <w:t>2.</w:t>
       </w:r>
       <w:r>
         <w:rPr>
@@ -828,65 +788,61 @@
         <w:rPr>
           <w:rFonts w:hint="eastAsia"/>
         </w:rPr>
-        <w:t>ElGamal</w:t>
-      </w:r>
-      <w:r>
-        <w:rPr>
-          <w:rFonts w:hint="eastAsia"/>
-        </w:rPr>
-        <w:t>加密体制的椭圆曲线版本。</w:t>
+        <w:t>Diffie-Hellman</w:t>
+      </w:r>
+      <w:r>
+        <w:rPr>
+          <w:rFonts w:hint="eastAsia"/>
+        </w:rPr>
+        <w:t>密钥交换协议的椭圆曲线版本。</w:t>
       </w:r>
     </w:p>
     <w:p>
       <w:pPr>
         <w:ind w:leftChars="203" w:left="850" w:hangingChars="202" w:hanging="424"/>
-        <w:rPr>
-          <w:rFonts w:hint="eastAsia"/>
-        </w:rPr>
-      </w:pPr>
-      <w:r>
-        <w:rPr>
-          <w:rFonts w:hint="eastAsia"/>
-        </w:rPr>
-        <w:t>说明：</w:t>
+      </w:pPr>
+      <w:r>
+        <w:rPr>
+          <w:rFonts w:hint="eastAsia"/>
+        </w:rPr>
+        <w:t>3.</w:t>
+      </w:r>
+      <w:r>
+        <w:rPr>
+          <w:rFonts w:hint="eastAsia"/>
+        </w:rPr>
+        <w:tab/>
+      </w:r>
+      <w:r>
+        <w:rPr>
+          <w:rFonts w:hint="eastAsia"/>
+        </w:rPr>
+        <w:t>编程实现</w:t>
+      </w:r>
+      <w:proofErr w:type="spellStart"/>
+      <w:r>
+        <w:rPr>
+          <w:rFonts w:hint="eastAsia"/>
+        </w:rPr>
+        <w:t>ElGamal</w:t>
+      </w:r>
+      <w:proofErr w:type="spellEnd"/>
+      <w:r>
+        <w:rPr>
+          <w:rFonts w:hint="eastAsia"/>
+        </w:rPr>
+        <w:t>加密体制的椭圆曲线版本。</w:t>
       </w:r>
     </w:p>
     <w:p>
       <w:pPr>
         <w:ind w:leftChars="203" w:left="850" w:hangingChars="202" w:hanging="424"/>
-        <w:rPr>
-          <w:rFonts w:hint="eastAsia"/>
-        </w:rPr>
-      </w:pPr>
-      <w:r>
-        <w:rPr>
-          <w:rFonts w:hint="eastAsia"/>
-        </w:rPr>
-        <w:t>基础有限域为素域</w:t>
-      </w:r>
-      <w:r>
-        <w:rPr>
-          <w:rFonts w:hint="eastAsia"/>
-        </w:rPr>
-        <w:t>GF(p)</w:t>
-      </w:r>
-      <w:r>
-        <w:rPr>
-          <w:rFonts w:hint="eastAsia"/>
-        </w:rPr>
-        <w:t>（</w:t>
-      </w:r>
-      <w:r>
-        <w:rPr>
-          <w:rFonts w:hint="eastAsia"/>
-        </w:rPr>
-        <w:t>p</w:t>
-      </w:r>
-      <w:r>
-        <w:rPr>
-          <w:rFonts w:hint="eastAsia"/>
-        </w:rPr>
-        <w:t>为大素数）的情形为必做实验</w:t>
+      </w:pPr>
+      <w:r>
+        <w:rPr>
+          <w:rFonts w:hint="eastAsia"/>
+        </w:rPr>
+        <w:t>说明：</w:t>
       </w:r>
     </w:p>
     <w:p>
@@ -897,13 +853,13 @@
         <w:rPr>
           <w:rFonts w:hint="eastAsia"/>
         </w:rPr>
-        <w:t>基础有限域为</w:t>
-      </w:r>
-      <w:r>
-        <w:rPr>
-          <w:rFonts w:hint="eastAsia"/>
-        </w:rPr>
-        <w:t>GF</w:t>
+        <w:t>基础有限域为素域</w:t>
+      </w:r>
+      <w:r>
+        <w:rPr>
+          <w:rFonts w:hint="eastAsia"/>
+        </w:rPr>
+        <w:t>GF(p)</w:t>
       </w:r>
       <w:r>
         <w:rPr>
@@ -915,102 +871,146 @@
         <w:rPr>
           <w:rFonts w:hint="eastAsia"/>
         </w:rPr>
-        <w:t>2**m</w:t>
-      </w:r>
-      <w:r>
-        <w:rPr>
-          <w:rFonts w:hint="eastAsia"/>
-        </w:rPr>
-        <w:t>）的情形为选做实验</w:t>
+        <w:t>p</w:t>
+      </w:r>
+      <w:r>
+        <w:rPr>
+          <w:rFonts w:hint="eastAsia"/>
+        </w:rPr>
+        <w:t>为大素数）的情形为必做实验</w:t>
       </w:r>
     </w:p>
     <w:p>
       <w:pPr>
-        <w:pStyle w:val="1"/>
-      </w:pPr>
-      <w:r>
-        <w:t>三、</w:t>
-      </w:r>
-      <w:r>
-        <w:rPr>
-          <w:rFonts w:hint="eastAsia"/>
-        </w:rPr>
-        <w:t>实验平台</w:t>
+        <w:ind w:leftChars="203" w:left="850" w:hangingChars="202" w:hanging="424"/>
+      </w:pPr>
+      <w:r>
+        <w:rPr>
+          <w:rFonts w:hint="eastAsia"/>
+        </w:rPr>
+        <w:t>基础有限域为</w:t>
+      </w:r>
+      <w:r>
+        <w:rPr>
+          <w:rFonts w:hint="eastAsia"/>
+        </w:rPr>
+        <w:t>GF</w:t>
+      </w:r>
+      <w:r>
+        <w:rPr>
+          <w:rFonts w:hint="eastAsia"/>
+        </w:rPr>
+        <w:t>（</w:t>
+      </w:r>
+      <w:r>
+        <w:rPr>
+          <w:rFonts w:hint="eastAsia"/>
+        </w:rPr>
+        <w:t>2**m</w:t>
+      </w:r>
+      <w:r>
+        <w:rPr>
+          <w:rFonts w:hint="eastAsia"/>
+        </w:rPr>
+        <w:t>）的情形为选做实验</w:t>
       </w:r>
     </w:p>
     <w:p>
       <w:pPr>
-        <w:pStyle w:val="ad"/>
-        <w:rPr>
-          <w:szCs w:val="21"/>
-        </w:rPr>
-      </w:pPr>
-      <w:r>
-        <w:rPr>
-          <w:rFonts w:hint="eastAsia"/>
-          <w:szCs w:val="21"/>
-        </w:rPr>
-        <w:t>Windows</w:t>
-      </w:r>
-      <w:r>
-        <w:rPr>
-          <w:szCs w:val="21"/>
-        </w:rPr>
-        <w:t xml:space="preserve"> 10 </w:t>
-      </w:r>
-      <w:r>
-        <w:rPr>
-          <w:rFonts w:hint="eastAsia"/>
-          <w:szCs w:val="21"/>
-        </w:rPr>
-        <w:t>Pro</w:t>
-      </w:r>
-      <w:r>
-        <w:rPr>
-          <w:rFonts w:hint="eastAsia"/>
-          <w:szCs w:val="21"/>
-        </w:rPr>
-        <w:t xml:space="preserve"> </w:t>
-      </w:r>
-      <w:r>
-        <w:rPr>
-          <w:rFonts w:hint="eastAsia"/>
-          <w:szCs w:val="21"/>
-        </w:rPr>
-        <w:t>Workstation</w:t>
-      </w:r>
-      <w:r>
-        <w:rPr>
-          <w:rFonts w:hint="eastAsia"/>
-          <w:szCs w:val="21"/>
-        </w:rPr>
-        <w:t xml:space="preserve"> </w:t>
-      </w:r>
-      <w:r>
-        <w:rPr>
-          <w:rFonts w:hint="eastAsia"/>
-          <w:szCs w:val="21"/>
-        </w:rPr>
-        <w:t>1</w:t>
-      </w:r>
-      <w:r>
-        <w:rPr>
-          <w:rFonts w:hint="eastAsia"/>
-          <w:szCs w:val="21"/>
-        </w:rPr>
-        <w:t>803</w:t>
-      </w:r>
-      <w:r>
-        <w:rPr>
-          <w:rFonts w:hint="eastAsia"/>
-          <w:szCs w:val="21"/>
-        </w:rPr>
-        <w:t>；</w:t>
-      </w:r>
+        <w:rPr>
+          <w:rFonts w:hint="eastAsia"/>
+        </w:rPr>
+      </w:pPr>
+      <w:bookmarkStart w:id="0" w:name="_GoBack"/>
+      <w:bookmarkEnd w:id="0"/>
     </w:p>
     <w:p>
       <w:pPr>
-        <w:pStyle w:val="ad"/>
+        <w:pStyle w:val="1"/>
+      </w:pPr>
+      <w:r>
+        <w:t>三、</w:t>
+      </w:r>
+      <w:r>
+        <w:rPr>
+          <w:rFonts w:hint="eastAsia"/>
+        </w:rPr>
+        <w:t>实验平台</w:t>
+      </w:r>
+    </w:p>
+    <w:p>
+      <w:pPr>
+        <w:pStyle w:val="af0"/>
+        <w:rPr>
+          <w:szCs w:val="21"/>
+        </w:rPr>
+      </w:pPr>
+      <w:r>
+        <w:rPr>
+          <w:rFonts w:hint="eastAsia"/>
+          <w:szCs w:val="21"/>
+        </w:rPr>
+        <w:t>Windows</w:t>
+      </w:r>
+      <w:r>
+        <w:rPr>
+          <w:szCs w:val="21"/>
+        </w:rPr>
+        <w:t xml:space="preserve"> 10 </w:t>
+      </w:r>
+      <w:r>
+        <w:rPr>
+          <w:rFonts w:hint="eastAsia"/>
+          <w:szCs w:val="21"/>
+        </w:rPr>
+        <w:t>Pro</w:t>
+      </w:r>
+      <w:r>
+        <w:rPr>
+          <w:rFonts w:hint="eastAsia"/>
+          <w:szCs w:val="21"/>
+        </w:rPr>
+        <w:t xml:space="preserve"> </w:t>
+      </w:r>
+      <w:r>
+        <w:rPr>
+          <w:rFonts w:hint="eastAsia"/>
+          <w:szCs w:val="21"/>
+        </w:rPr>
+        <w:t>Workstation</w:t>
+      </w:r>
+      <w:r>
+        <w:rPr>
+          <w:rFonts w:hint="eastAsia"/>
+          <w:szCs w:val="21"/>
+        </w:rPr>
+        <w:t xml:space="preserve"> </w:t>
+      </w:r>
+      <w:r>
+        <w:rPr>
+          <w:rFonts w:hint="eastAsia"/>
+          <w:szCs w:val="21"/>
+        </w:rPr>
+        <w:t>1</w:t>
+      </w:r>
+      <w:r>
+        <w:rPr>
+          <w:rFonts w:hint="eastAsia"/>
+          <w:szCs w:val="21"/>
+        </w:rPr>
+        <w:t>803</w:t>
+      </w:r>
+      <w:r>
+        <w:rPr>
+          <w:rFonts w:hint="eastAsia"/>
+          <w:szCs w:val="21"/>
+        </w:rPr>
+        <w:t>；</w:t>
+      </w:r>
+    </w:p>
+    <w:p>
+      <w:pPr>
+        <w:pStyle w:val="af0"/>
         <w:rPr>
           <w:szCs w:val="21"/>
         </w:rPr>
@@ -1038,7 +1038,7 @@
     </w:p>
     <w:p>
       <w:pPr>
-        <w:pStyle w:val="ad"/>
+        <w:pStyle w:val="af0"/>
         <w:ind w:firstLine="0"/>
         <w:rPr>
           <w:szCs w:val="21"/>
@@ -1283,15 +1283,15 @@
 </file>
 
 <file path=word/endnotes.xml><?xml version="1.0" encoding="utf-8"?>
-<w:endnotes xmlns:ve="http://schemas.openxmlformats.org/markup-compatibility/2006" xmlns:o="urn:schemas-microsoft-com:office:office" xmlns:r="http://schemas.openxmlformats.org/officeDocument/2006/relationships" xmlns:m="http://schemas.openxmlformats.org/officeDocument/2006/math" xmlns:v="urn:schemas-microsoft-com:vml" xmlns:wp="http://schemas.openxmlformats.org/drawingml/2006/wordprocessingDrawing" xmlns:w10="urn:schemas-microsoft-com:office:word" xmlns:w="http://schemas.openxmlformats.org/wordprocessingml/2006/main" xmlns:wne="http://schemas.microsoft.com/office/word/2006/wordml">
-  <w:endnote w:type="separator" w:id="0">
+<w:endnotes xmlns:wpc="http://schemas.microsoft.com/office/word/2010/wordprocessingCanvas" xmlns:cx="http://schemas.microsoft.com/office/drawing/2014/chartex" xmlns:cx1="http://schemas.microsoft.com/office/drawing/2015/9/8/chartex" xmlns:cx2="http://schemas.microsoft.com/office/drawing/2015/10/21/chartex" xmlns:cx3="http://schemas.microsoft.com/office/drawing/2016/5/9/chartex" xmlns:cx4="http://schemas.microsoft.com/office/drawing/2016/5/10/chartex" xmlns:cx5="http://schemas.microsoft.com/office/drawing/2016/5/11/chartex" xmlns:cx6="http://schemas.microsoft.com/office/drawing/2016/5/12/chartex" xmlns:cx7="http://schemas.microsoft.com/office/drawing/2016/5/13/chartex" xmlns:cx8="http://schemas.microsoft.com/office/drawing/2016/5/14/chartex" xmlns:mc="http://schemas.openxmlformats.org/markup-compatibility/2006" xmlns:aink="http://schemas.microsoft.com/office/drawing/2016/ink" xmlns:am3d="http://schemas.microsoft.com/office/drawing/2017/model3d" xmlns:o="urn:schemas-microsoft-com:office:office" xmlns:r="http://schemas.openxmlformats.org/officeDocument/2006/relationships" xmlns:m="http://schemas.openxmlformats.org/officeDocument/2006/math" xmlns:v="urn:schemas-microsoft-com:vml" xmlns:wp14="http://schemas.microsoft.com/office/word/2010/wordprocessingDrawing" xmlns:wp="http://schemas.openxmlformats.org/drawingml/2006/wordprocessingDrawing" xmlns:w10="urn:schemas-microsoft-com:office:word" xmlns:w="http://schemas.openxmlformats.org/wordprocessingml/2006/main" xmlns:w14="http://schemas.microsoft.com/office/word/2010/wordml" xmlns:w15="http://schemas.microsoft.com/office/word/2012/wordml" xmlns:w16cid="http://schemas.microsoft.com/office/word/2016/wordml/cid" xmlns:w16se="http://schemas.microsoft.com/office/word/2015/wordml/symex" xmlns:wpg="http://schemas.microsoft.com/office/word/2010/wordprocessingGroup" xmlns:wpi="http://schemas.microsoft.com/office/word/2010/wordprocessingInk" xmlns:wne="http://schemas.microsoft.com/office/word/2006/wordml" xmlns:wps="http://schemas.microsoft.com/office/word/2010/wordprocessingShape" mc:Ignorable="w14 w15 w16se w16cid wp14">
+  <w:endnote w:type="separator" w:id="-1">
     <w:p>
       <w:r>
         <w:separator/>
       </w:r>
     </w:p>
   </w:endnote>
-  <w:endnote w:type="continuationSeparator" w:id="1">
+  <w:endnote w:type="continuationSeparator" w:id="0">
     <w:p>
       <w:r>
         <w:continuationSeparator/>
@@ -1302,10 +1302,10 @@
 </file>
 
 <file path=word/footer1.xml><?xml version="1.0" encoding="utf-8"?>
-<w:ftr xmlns:ve="http://schemas.openxmlformats.org/markup-compatibility/2006" xmlns:o="urn:schemas-microsoft-com:office:office" xmlns:r="http://schemas.openxmlformats.org/officeDocument/2006/relationships" xmlns:m="http://schemas.openxmlformats.org/officeDocument/2006/math" xmlns:v="urn:schemas-microsoft-com:vml" xmlns:wp="http://schemas.openxmlformats.org/drawingml/2006/wordprocessingDrawing" xmlns:w10="urn:schemas-microsoft-com:office:word" xmlns:w="http://schemas.openxmlformats.org/wordprocessingml/2006/main" xmlns:wne="http://schemas.microsoft.com/office/word/2006/wordml">
+<w:ftr xmlns:wpc="http://schemas.microsoft.com/office/word/2010/wordprocessingCanvas" xmlns:cx="http://schemas.microsoft.com/office/drawing/2014/chartex" xmlns:cx1="http://schemas.microsoft.com/office/drawing/2015/9/8/chartex" xmlns:cx2="http://schemas.microsoft.com/office/drawing/2015/10/21/chartex" xmlns:cx3="http://schemas.microsoft.com/office/drawing/2016/5/9/chartex" xmlns:cx4="http://schemas.microsoft.com/office/drawing/2016/5/10/chartex" xmlns:cx5="http://schemas.microsoft.com/office/drawing/2016/5/11/chartex" xmlns:cx6="http://schemas.microsoft.com/office/drawing/2016/5/12/chartex" xmlns:cx7="http://schemas.microsoft.com/office/drawing/2016/5/13/chartex" xmlns:cx8="http://schemas.microsoft.com/office/drawing/2016/5/14/chartex" xmlns:mc="http://schemas.openxmlformats.org/markup-compatibility/2006" xmlns:aink="http://schemas.microsoft.com/office/drawing/2016/ink" xmlns:am3d="http://schemas.microsoft.com/office/drawing/2017/model3d" xmlns:o="urn:schemas-microsoft-com:office:office" xmlns:r="http://schemas.openxmlformats.org/officeDocument/2006/relationships" xmlns:m="http://schemas.openxmlformats.org/officeDocument/2006/math" xmlns:v="urn:schemas-microsoft-com:vml" xmlns:wp14="http://schemas.microsoft.com/office/word/2010/wordprocessingDrawing" xmlns:wp="http://schemas.openxmlformats.org/drawingml/2006/wordprocessingDrawing" xmlns:w10="urn:schemas-microsoft-com:office:word" xmlns:w="http://schemas.openxmlformats.org/wordprocessingml/2006/main" xmlns:w14="http://schemas.microsoft.com/office/word/2010/wordml" xmlns:w15="http://schemas.microsoft.com/office/word/2012/wordml" xmlns:w16cid="http://schemas.microsoft.com/office/word/2016/wordml/cid" xmlns:w16se="http://schemas.microsoft.com/office/word/2015/wordml/symex" xmlns:wpg="http://schemas.microsoft.com/office/word/2010/wordprocessingGroup" xmlns:wpi="http://schemas.microsoft.com/office/word/2010/wordprocessingInk" xmlns:wne="http://schemas.microsoft.com/office/word/2006/wordml" xmlns:wps="http://schemas.microsoft.com/office/word/2010/wordprocessingShape" mc:Ignorable="w14 w15 w16se w16cid wp14">
   <w:p>
     <w:pPr>
-      <w:pStyle w:val="ac"/>
+      <w:pStyle w:val="ae"/>
       <w:jc w:val="center"/>
     </w:pPr>
     <w:r>
@@ -1356,6 +1356,7 @@
       </w:rPr>
       <w:fldChar w:fldCharType="end"/>
     </w:r>
+    <w:proofErr w:type="gramStart"/>
     <w:r>
       <w:rPr>
         <w:rFonts w:hint="eastAsia"/>
@@ -1363,6 +1364,7 @@
       </w:rPr>
       <w:t>页共</w:t>
     </w:r>
+    <w:proofErr w:type="gramEnd"/>
     <w:r>
       <w:rPr>
         <w:b/>
@@ -1415,17 +1417,17 @@
   </w:p>
   <w:p>
     <w:pPr>
-      <w:pStyle w:val="ac"/>
+      <w:pStyle w:val="ae"/>
     </w:pPr>
   </w:p>
 </w:ftr>
 </file>
 
 <file path=word/footer2.xml><?xml version="1.0" encoding="utf-8"?>
-<w:ftr xmlns:ve="http://schemas.openxmlformats.org/markup-compatibility/2006" xmlns:o="urn:schemas-microsoft-com:office:office" xmlns:r="http://schemas.openxmlformats.org/officeDocument/2006/relationships" xmlns:m="http://schemas.openxmlformats.org/officeDocument/2006/math" xmlns:v="urn:schemas-microsoft-com:vml" xmlns:wp="http://schemas.openxmlformats.org/drawingml/2006/wordprocessingDrawing" xmlns:w10="urn:schemas-microsoft-com:office:word" xmlns:w="http://schemas.openxmlformats.org/wordprocessingml/2006/main" xmlns:wne="http://schemas.microsoft.com/office/word/2006/wordml">
+<w:ftr xmlns:wpc="http://schemas.microsoft.com/office/word/2010/wordprocessingCanvas" xmlns:cx="http://schemas.microsoft.com/office/drawing/2014/chartex" xmlns:cx1="http://schemas.microsoft.com/office/drawing/2015/9/8/chartex" xmlns:cx2="http://schemas.microsoft.com/office/drawing/2015/10/21/chartex" xmlns:cx3="http://schemas.microsoft.com/office/drawing/2016/5/9/chartex" xmlns:cx4="http://schemas.microsoft.com/office/drawing/2016/5/10/chartex" xmlns:cx5="http://schemas.microsoft.com/office/drawing/2016/5/11/chartex" xmlns:cx6="http://schemas.microsoft.com/office/drawing/2016/5/12/chartex" xmlns:cx7="http://schemas.microsoft.com/office/drawing/2016/5/13/chartex" xmlns:cx8="http://schemas.microsoft.com/office/drawing/2016/5/14/chartex" xmlns:mc="http://schemas.openxmlformats.org/markup-compatibility/2006" xmlns:aink="http://schemas.microsoft.com/office/drawing/2016/ink" xmlns:am3d="http://schemas.microsoft.com/office/drawing/2017/model3d" xmlns:o="urn:schemas-microsoft-com:office:office" xmlns:r="http://schemas.openxmlformats.org/officeDocument/2006/relationships" xmlns:m="http://schemas.openxmlformats.org/officeDocument/2006/math" xmlns:v="urn:schemas-microsoft-com:vml" xmlns:wp14="http://schemas.microsoft.com/office/word/2010/wordprocessingDrawing" xmlns:wp="http://schemas.openxmlformats.org/drawingml/2006/wordprocessingDrawing" xmlns:w10="urn:schemas-microsoft-com:office:word" xmlns:w="http://schemas.openxmlformats.org/wordprocessingml/2006/main" xmlns:w14="http://schemas.microsoft.com/office/word/2010/wordml" xmlns:w15="http://schemas.microsoft.com/office/word/2012/wordml" xmlns:w16cid="http://schemas.microsoft.com/office/word/2016/wordml/cid" xmlns:w16se="http://schemas.microsoft.com/office/word/2015/wordml/symex" xmlns:wpg="http://schemas.microsoft.com/office/word/2010/wordprocessingGroup" xmlns:wpi="http://schemas.microsoft.com/office/word/2010/wordprocessingInk" xmlns:wne="http://schemas.microsoft.com/office/word/2006/wordml" xmlns:wps="http://schemas.microsoft.com/office/word/2010/wordprocessingShape" mc:Ignorable="w14 w15 w16se w16cid wp14">
   <w:p>
     <w:pPr>
-      <w:pStyle w:val="ac"/>
+      <w:pStyle w:val="ae"/>
       <w:jc w:val="center"/>
     </w:pPr>
     <w:r>
@@ -1466,6 +1468,7 @@
       </w:rPr>
       <w:fldChar w:fldCharType="end"/>
     </w:r>
+    <w:proofErr w:type="gramStart"/>
     <w:r>
       <w:rPr>
         <w:rFonts w:hint="eastAsia"/>
@@ -1473,6 +1476,7 @@
       </w:rPr>
       <w:t>页共</w:t>
     </w:r>
+    <w:proofErr w:type="gramEnd"/>
     <w:r>
       <w:rPr>
         <w:rFonts w:hint="eastAsia"/>
@@ -1492,15 +1496,15 @@
 </file>
 
 <file path=word/footnotes.xml><?xml version="1.0" encoding="utf-8"?>
-<w:footnotes xmlns:ve="http://schemas.openxmlformats.org/markup-compatibility/2006" xmlns:o="urn:schemas-microsoft-com:office:office" xmlns:r="http://schemas.openxmlformats.org/officeDocument/2006/relationships" xmlns:m="http://schemas.openxmlformats.org/officeDocument/2006/math" xmlns:v="urn:schemas-microsoft-com:vml" xmlns:wp="http://schemas.openxmlformats.org/drawingml/2006/wordprocessingDrawing" xmlns:w10="urn:schemas-microsoft-com:office:word" xmlns:w="http://schemas.openxmlformats.org/wordprocessingml/2006/main" xmlns:wne="http://schemas.microsoft.com/office/word/2006/wordml">
-  <w:footnote w:type="separator" w:id="0">
+<w:footnotes xmlns:wpc="http://schemas.microsoft.com/office/word/2010/wordprocessingCanvas" xmlns:cx="http://schemas.microsoft.com/office/drawing/2014/chartex" xmlns:cx1="http://schemas.microsoft.com/office/drawing/2015/9/8/chartex" xmlns:cx2="http://schemas.microsoft.com/office/drawing/2015/10/21/chartex" xmlns:cx3="http://schemas.microsoft.com/office/drawing/2016/5/9/chartex" xmlns:cx4="http://schemas.microsoft.com/office/drawing/2016/5/10/chartex" xmlns:cx5="http://schemas.microsoft.com/office/drawing/2016/5/11/chartex" xmlns:cx6="http://schemas.microsoft.com/office/drawing/2016/5/12/chartex" xmlns:cx7="http://schemas.microsoft.com/office/drawing/2016/5/13/chartex" xmlns:cx8="http://schemas.microsoft.com/office/drawing/2016/5/14/chartex" xmlns:mc="http://schemas.openxmlformats.org/markup-compatibility/2006" xmlns:aink="http://schemas.microsoft.com/office/drawing/2016/ink" xmlns:am3d="http://schemas.microsoft.com/office/drawing/2017/model3d" xmlns:o="urn:schemas-microsoft-com:office:office" xmlns:r="http://schemas.openxmlformats.org/officeDocument/2006/relationships" xmlns:m="http://schemas.openxmlformats.org/officeDocument/2006/math" xmlns:v="urn:schemas-microsoft-com:vml" xmlns:wp14="http://schemas.microsoft.com/office/word/2010/wordprocessingDrawing" xmlns:wp="http://schemas.openxmlformats.org/drawingml/2006/wordprocessingDrawing" xmlns:w10="urn:schemas-microsoft-com:office:word" xmlns:w="http://schemas.openxmlformats.org/wordprocessingml/2006/main" xmlns:w14="http://schemas.microsoft.com/office/word/2010/wordml" xmlns:w15="http://schemas.microsoft.com/office/word/2012/wordml" xmlns:w16cid="http://schemas.microsoft.com/office/word/2016/wordml/cid" xmlns:w16se="http://schemas.microsoft.com/office/word/2015/wordml/symex" xmlns:wpg="http://schemas.microsoft.com/office/word/2010/wordprocessingGroup" xmlns:wpi="http://schemas.microsoft.com/office/word/2010/wordprocessingInk" xmlns:wne="http://schemas.microsoft.com/office/word/2006/wordml" xmlns:wps="http://schemas.microsoft.com/office/word/2010/wordprocessingShape" mc:Ignorable="w14 w15 w16se w16cid wp14">
+  <w:footnote w:type="separator" w:id="-1">
     <w:p>
       <w:r>
         <w:separator/>
       </w:r>
     </w:p>
   </w:footnote>
-  <w:footnote w:type="continuationSeparator" w:id="1">
+  <w:footnote w:type="continuationSeparator" w:id="0">
     <w:p>
       <w:r>
         <w:continuationSeparator/>
@@ -1511,40 +1515,68 @@
 </file>
 
 <file path=word/header1.xml><?xml version="1.0" encoding="utf-8"?>
-<w:hdr xmlns:ve="http://schemas.openxmlformats.org/markup-compatibility/2006" xmlns:o="urn:schemas-microsoft-com:office:office" xmlns:r="http://schemas.openxmlformats.org/officeDocument/2006/relationships" xmlns:m="http://schemas.openxmlformats.org/officeDocument/2006/math" xmlns:v="urn:schemas-microsoft-com:vml" xmlns:wp="http://schemas.openxmlformats.org/drawingml/2006/wordprocessingDrawing" xmlns:w10="urn:schemas-microsoft-com:office:word" xmlns:w="http://schemas.openxmlformats.org/wordprocessingml/2006/main" xmlns:wne="http://schemas.microsoft.com/office/word/2006/wordml">
+<w:hdr xmlns:wpc="http://schemas.microsoft.com/office/word/2010/wordprocessingCanvas" xmlns:cx="http://schemas.microsoft.com/office/drawing/2014/chartex" xmlns:cx1="http://schemas.microsoft.com/office/drawing/2015/9/8/chartex" xmlns:cx2="http://schemas.microsoft.com/office/drawing/2015/10/21/chartex" xmlns:cx3="http://schemas.microsoft.com/office/drawing/2016/5/9/chartex" xmlns:cx4="http://schemas.microsoft.com/office/drawing/2016/5/10/chartex" xmlns:cx5="http://schemas.microsoft.com/office/drawing/2016/5/11/chartex" xmlns:cx6="http://schemas.microsoft.com/office/drawing/2016/5/12/chartex" xmlns:cx7="http://schemas.microsoft.com/office/drawing/2016/5/13/chartex" xmlns:cx8="http://schemas.microsoft.com/office/drawing/2016/5/14/chartex" xmlns:mc="http://schemas.openxmlformats.org/markup-compatibility/2006" xmlns:aink="http://schemas.microsoft.com/office/drawing/2016/ink" xmlns:am3d="http://schemas.microsoft.com/office/drawing/2017/model3d" xmlns:o="urn:schemas-microsoft-com:office:office" xmlns:r="http://schemas.openxmlformats.org/officeDocument/2006/relationships" xmlns:m="http://schemas.openxmlformats.org/officeDocument/2006/math" xmlns:v="urn:schemas-microsoft-com:vml" xmlns:wp14="http://schemas.microsoft.com/office/word/2010/wordprocessingDrawing" xmlns:wp="http://schemas.openxmlformats.org/drawingml/2006/wordprocessingDrawing" xmlns:w10="urn:schemas-microsoft-com:office:word" xmlns:w="http://schemas.openxmlformats.org/wordprocessingml/2006/main" xmlns:w14="http://schemas.microsoft.com/office/word/2010/wordml" xmlns:w15="http://schemas.microsoft.com/office/word/2012/wordml" xmlns:w16cid="http://schemas.microsoft.com/office/word/2016/wordml/cid" xmlns:w16se="http://schemas.microsoft.com/office/word/2015/wordml/symex" xmlns:wpg="http://schemas.microsoft.com/office/word/2010/wordprocessingGroup" xmlns:wpi="http://schemas.microsoft.com/office/word/2010/wordprocessingInk" xmlns:wne="http://schemas.microsoft.com/office/word/2006/wordml" xmlns:wps="http://schemas.microsoft.com/office/word/2010/wordprocessingShape" mc:Ignorable="w14 w15 w16se w16cid wp14">
   <w:p>
     <w:pPr>
-      <w:pStyle w:val="a9"/>
+      <w:pStyle w:val="aa"/>
     </w:pPr>
     <w:r>
       <w:rPr>
         <w:rFonts w:hint="eastAsia"/>
       </w:rPr>
-      <w:t>云南大学数学与统计学院数学系信息与计算科学专业</w:t>
+      <w:t>云南大学数学与统计学院数学</w:t>
+    </w:r>
+    <w:proofErr w:type="gramStart"/>
+    <w:r>
+      <w:rPr>
+        <w:rFonts w:hint="eastAsia"/>
+      </w:rPr>
+      <w:t>系信息</w:t>
+    </w:r>
+    <w:proofErr w:type="gramEnd"/>
+    <w:r>
+      <w:rPr>
+        <w:rFonts w:hint="eastAsia"/>
+      </w:rPr>
+      <w:t>与计算科学专业</w:t>
     </w:r>
   </w:p>
 </w:hdr>
 </file>
 
 <file path=word/header2.xml><?xml version="1.0" encoding="utf-8"?>
-<w:hdr xmlns:ve="http://schemas.openxmlformats.org/markup-compatibility/2006" xmlns:o="urn:schemas-microsoft-com:office:office" xmlns:r="http://schemas.openxmlformats.org/officeDocument/2006/relationships" xmlns:m="http://schemas.openxmlformats.org/officeDocument/2006/math" xmlns:v="urn:schemas-microsoft-com:vml" xmlns:wp="http://schemas.openxmlformats.org/drawingml/2006/wordprocessingDrawing" xmlns:w10="urn:schemas-microsoft-com:office:word" xmlns:w="http://schemas.openxmlformats.org/wordprocessingml/2006/main" xmlns:wne="http://schemas.microsoft.com/office/word/2006/wordml">
+<w:hdr xmlns:wpc="http://schemas.microsoft.com/office/word/2010/wordprocessingCanvas" xmlns:cx="http://schemas.microsoft.com/office/drawing/2014/chartex" xmlns:cx1="http://schemas.microsoft.com/office/drawing/2015/9/8/chartex" xmlns:cx2="http://schemas.microsoft.com/office/drawing/2015/10/21/chartex" xmlns:cx3="http://schemas.microsoft.com/office/drawing/2016/5/9/chartex" xmlns:cx4="http://schemas.microsoft.com/office/drawing/2016/5/10/chartex" xmlns:cx5="http://schemas.microsoft.com/office/drawing/2016/5/11/chartex" xmlns:cx6="http://schemas.microsoft.com/office/drawing/2016/5/12/chartex" xmlns:cx7="http://schemas.microsoft.com/office/drawing/2016/5/13/chartex" xmlns:cx8="http://schemas.microsoft.com/office/drawing/2016/5/14/chartex" xmlns:mc="http://schemas.openxmlformats.org/markup-compatibility/2006" xmlns:aink="http://schemas.microsoft.com/office/drawing/2016/ink" xmlns:am3d="http://schemas.microsoft.com/office/drawing/2017/model3d" xmlns:o="urn:schemas-microsoft-com:office:office" xmlns:r="http://schemas.openxmlformats.org/officeDocument/2006/relationships" xmlns:m="http://schemas.openxmlformats.org/officeDocument/2006/math" xmlns:v="urn:schemas-microsoft-com:vml" xmlns:wp14="http://schemas.microsoft.com/office/word/2010/wordprocessingDrawing" xmlns:wp="http://schemas.openxmlformats.org/drawingml/2006/wordprocessingDrawing" xmlns:w10="urn:schemas-microsoft-com:office:word" xmlns:w="http://schemas.openxmlformats.org/wordprocessingml/2006/main" xmlns:w14="http://schemas.microsoft.com/office/word/2010/wordml" xmlns:w15="http://schemas.microsoft.com/office/word/2012/wordml" xmlns:w16cid="http://schemas.microsoft.com/office/word/2016/wordml/cid" xmlns:w16se="http://schemas.microsoft.com/office/word/2015/wordml/symex" xmlns:wpg="http://schemas.microsoft.com/office/word/2010/wordprocessingGroup" xmlns:wpi="http://schemas.microsoft.com/office/word/2010/wordprocessingInk" xmlns:wne="http://schemas.microsoft.com/office/word/2006/wordml" xmlns:wps="http://schemas.microsoft.com/office/word/2010/wordprocessingShape" mc:Ignorable="w14 w15 w16se w16cid wp14">
   <w:p>
     <w:pPr>
-      <w:pStyle w:val="a9"/>
+      <w:pStyle w:val="aa"/>
     </w:pPr>
     <w:r>
       <w:rPr>
         <w:rFonts w:hint="eastAsia"/>
       </w:rPr>
-      <w:t>云南大学数学与统计学院数学系信息与计算科学专业</w:t>
+      <w:t>云南大学数学与统计学院数学</w:t>
+    </w:r>
+    <w:proofErr w:type="gramStart"/>
+    <w:r>
+      <w:rPr>
+        <w:rFonts w:hint="eastAsia"/>
+      </w:rPr>
+      <w:t>系信息</w:t>
+    </w:r>
+    <w:proofErr w:type="gramEnd"/>
+    <w:r>
+      <w:rPr>
+        <w:rFonts w:hint="eastAsia"/>
+      </w:rPr>
+      <w:t>与计算科学专业</w:t>
     </w:r>
   </w:p>
 </w:hdr>
 </file>
 
 <file path=word/numbering.xml><?xml version="1.0" encoding="utf-8"?>
-<w:numbering xmlns:ve="http://schemas.openxmlformats.org/markup-compatibility/2006" xmlns:o="urn:schemas-microsoft-com:office:office" xmlns:r="http://schemas.openxmlformats.org/officeDocument/2006/relationships" xmlns:m="http://schemas.openxmlformats.org/officeDocument/2006/math" xmlns:v="urn:schemas-microsoft-com:vml" xmlns:wp="http://schemas.openxmlformats.org/drawingml/2006/wordprocessingDrawing" xmlns:w10="urn:schemas-microsoft-com:office:word" xmlns:w="http://schemas.openxmlformats.org/wordprocessingml/2006/main" xmlns:wne="http://schemas.microsoft.com/office/word/2006/wordml">
-  <w:abstractNum w:abstractNumId="0">
+<w:numbering xmlns:wpc="http://schemas.microsoft.com/office/word/2010/wordprocessingCanvas" xmlns:cx="http://schemas.microsoft.com/office/drawing/2014/chartex" xmlns:cx1="http://schemas.microsoft.com/office/drawing/2015/9/8/chartex" xmlns:cx2="http://schemas.microsoft.com/office/drawing/2015/10/21/chartex" xmlns:cx3="http://schemas.microsoft.com/office/drawing/2016/5/9/chartex" xmlns:cx4="http://schemas.microsoft.com/office/drawing/2016/5/10/chartex" xmlns:cx5="http://schemas.microsoft.com/office/drawing/2016/5/11/chartex" xmlns:cx6="http://schemas.microsoft.com/office/drawing/2016/5/12/chartex" xmlns:cx7="http://schemas.microsoft.com/office/drawing/2016/5/13/chartex" xmlns:cx8="http://schemas.microsoft.com/office/drawing/2016/5/14/chartex" xmlns:mc="http://schemas.openxmlformats.org/markup-compatibility/2006" xmlns:aink="http://schemas.microsoft.com/office/drawing/2016/ink" xmlns:am3d="http://schemas.microsoft.com/office/drawing/2017/model3d" xmlns:o="urn:schemas-microsoft-com:office:office" xmlns:r="http://schemas.openxmlformats.org/officeDocument/2006/relationships" xmlns:m="http://schemas.openxmlformats.org/officeDocument/2006/math" xmlns:v="urn:schemas-microsoft-com:vml" xmlns:wp14="http://schemas.microsoft.com/office/word/2010/wordprocessingDrawing" xmlns:wp="http://schemas.openxmlformats.org/drawingml/2006/wordprocessingDrawing" xmlns:w10="urn:schemas-microsoft-com:office:word" xmlns:w="http://schemas.openxmlformats.org/wordprocessingml/2006/main" xmlns:w14="http://schemas.microsoft.com/office/word/2010/wordml" xmlns:w15="http://schemas.microsoft.com/office/word/2012/wordml" xmlns:w16cid="http://schemas.microsoft.com/office/word/2016/wordml/cid" xmlns:w16se="http://schemas.microsoft.com/office/word/2015/wordml/symex" xmlns:wpg="http://schemas.microsoft.com/office/word/2010/wordprocessingGroup" xmlns:wpi="http://schemas.microsoft.com/office/word/2010/wordprocessingInk" xmlns:wne="http://schemas.microsoft.com/office/word/2006/wordml" xmlns:wps="http://schemas.microsoft.com/office/word/2010/wordprocessingShape" mc:Ignorable="w14 w15 w16se w16cid wp14">
+  <w:abstractNum w:abstractNumId="0" w15:restartNumberingAfterBreak="0">
     <w:nsid w:val="03CA09A0"/>
     <w:multiLevelType w:val="hybridMultilevel"/>
     <w:tmpl w:val="FD146C5A"/>
@@ -1657,7 +1689,7 @@
       </w:rPr>
     </w:lvl>
   </w:abstractNum>
-  <w:abstractNum w:abstractNumId="1">
+  <w:abstractNum w:abstractNumId="1" w15:restartNumberingAfterBreak="0">
     <w:nsid w:val="053330A5"/>
     <w:multiLevelType w:val="hybridMultilevel"/>
     <w:tmpl w:val="ABA684CC"/>
@@ -1770,7 +1802,7 @@
       </w:rPr>
     </w:lvl>
   </w:abstractNum>
-  <w:abstractNum w:abstractNumId="2">
+  <w:abstractNum w:abstractNumId="2" w15:restartNumberingAfterBreak="0">
     <w:nsid w:val="05F71776"/>
     <w:multiLevelType w:val="hybridMultilevel"/>
     <w:tmpl w:val="7F5A18D0"/>
@@ -1856,7 +1888,7 @@
       </w:pPr>
     </w:lvl>
   </w:abstractNum>
-  <w:abstractNum w:abstractNumId="3">
+  <w:abstractNum w:abstractNumId="3" w15:restartNumberingAfterBreak="0">
     <w:nsid w:val="302119D9"/>
     <w:multiLevelType w:val="hybridMultilevel"/>
     <w:tmpl w:val="ABC2D3F4"/>
@@ -1942,7 +1974,7 @@
       </w:pPr>
     </w:lvl>
   </w:abstractNum>
-  <w:abstractNum w:abstractNumId="4">
+  <w:abstractNum w:abstractNumId="4" w15:restartNumberingAfterBreak="0">
     <w:nsid w:val="326B61AA"/>
     <w:multiLevelType w:val="hybridMultilevel"/>
     <w:tmpl w:val="241A4F8C"/>
@@ -2055,7 +2087,7 @@
       </w:rPr>
     </w:lvl>
   </w:abstractNum>
-  <w:abstractNum w:abstractNumId="5">
+  <w:abstractNum w:abstractNumId="5" w15:restartNumberingAfterBreak="0">
     <w:nsid w:val="32971B57"/>
     <w:multiLevelType w:val="hybridMultilevel"/>
     <w:tmpl w:val="3544E892"/>
@@ -2168,7 +2200,7 @@
       </w:rPr>
     </w:lvl>
   </w:abstractNum>
-  <w:abstractNum w:abstractNumId="6">
+  <w:abstractNum w:abstractNumId="6" w15:restartNumberingAfterBreak="0">
     <w:nsid w:val="3AF22746"/>
     <w:multiLevelType w:val="hybridMultilevel"/>
     <w:tmpl w:val="AB1CD6CE"/>
@@ -2281,7 +2313,7 @@
       </w:rPr>
     </w:lvl>
   </w:abstractNum>
-  <w:abstractNum w:abstractNumId="7">
+  <w:abstractNum w:abstractNumId="7" w15:restartNumberingAfterBreak="0">
     <w:nsid w:val="3FAB4663"/>
     <w:multiLevelType w:val="hybridMultilevel"/>
     <w:tmpl w:val="1A7C664A"/>
@@ -2394,7 +2426,7 @@
       </w:rPr>
     </w:lvl>
   </w:abstractNum>
-  <w:abstractNum w:abstractNumId="8">
+  <w:abstractNum w:abstractNumId="8" w15:restartNumberingAfterBreak="0">
     <w:nsid w:val="43AC6D65"/>
     <w:multiLevelType w:val="hybridMultilevel"/>
     <w:tmpl w:val="2110B352"/>
@@ -2507,7 +2539,7 @@
       </w:rPr>
     </w:lvl>
   </w:abstractNum>
-  <w:abstractNum w:abstractNumId="9">
+  <w:abstractNum w:abstractNumId="9" w15:restartNumberingAfterBreak="0">
     <w:nsid w:val="4CAC2711"/>
     <w:multiLevelType w:val="hybridMultilevel"/>
     <w:tmpl w:val="EAD6D978"/>
@@ -2620,7 +2652,7 @@
       </w:rPr>
     </w:lvl>
   </w:abstractNum>
-  <w:abstractNum w:abstractNumId="10">
+  <w:abstractNum w:abstractNumId="10" w15:restartNumberingAfterBreak="0">
     <w:nsid w:val="61553658"/>
     <w:multiLevelType w:val="hybridMultilevel"/>
     <w:tmpl w:val="D14CC6E2"/>
@@ -2709,7 +2741,7 @@
       </w:pPr>
     </w:lvl>
   </w:abstractNum>
-  <w:abstractNum w:abstractNumId="11">
+  <w:abstractNum w:abstractNumId="11" w15:restartNumberingAfterBreak="0">
     <w:nsid w:val="733B72C4"/>
     <w:multiLevelType w:val="hybridMultilevel"/>
     <w:tmpl w:val="1A965DC6"/>
@@ -2822,7 +2854,7 @@
       </w:rPr>
     </w:lvl>
   </w:abstractNum>
-  <w:abstractNum w:abstractNumId="12">
+  <w:abstractNum w:abstractNumId="12" w15:restartNumberingAfterBreak="0">
     <w:nsid w:val="7AC81408"/>
     <w:multiLevelType w:val="hybridMultilevel"/>
     <w:tmpl w:val="7F9C2874"/>
@@ -2935,7 +2967,7 @@
       </w:rPr>
     </w:lvl>
   </w:abstractNum>
-  <w:abstractNum w:abstractNumId="13">
+  <w:abstractNum w:abstractNumId="13" w15:restartNumberingAfterBreak="0">
     <w:nsid w:val="7C9416C6"/>
     <w:multiLevelType w:val="hybridMultilevel"/>
     <w:tmpl w:val="04906008"/>
@@ -3070,7 +3102,7 @@
 </file>
 
 <file path=word/styles.xml><?xml version="1.0" encoding="utf-8"?>
-<w:styles xmlns:r="http://schemas.openxmlformats.org/officeDocument/2006/relationships" xmlns:w="http://schemas.openxmlformats.org/wordprocessingml/2006/main">
+<w:styles xmlns:mc="http://schemas.openxmlformats.org/markup-compatibility/2006" xmlns:r="http://schemas.openxmlformats.org/officeDocument/2006/relationships" xmlns:w="http://schemas.openxmlformats.org/wordprocessingml/2006/main" xmlns:w14="http://schemas.microsoft.com/office/word/2010/wordml" xmlns:w15="http://schemas.microsoft.com/office/word/2012/wordml" xmlns:w16cid="http://schemas.microsoft.com/office/word/2016/wordml/cid" xmlns:w16se="http://schemas.microsoft.com/office/word/2015/wordml/symex" mc:Ignorable="w14 w15 w16se w16cid">
   <w:docDefaults>
     <w:rPrDefault>
       <w:rPr>
@@ -3080,7 +3112,7 @@
     </w:rPrDefault>
     <w:pPrDefault/>
   </w:docDefaults>
-  <w:latentStyles w:defLockedState="0" w:defUIPriority="0" w:defSemiHidden="0" w:defUnhideWhenUsed="0" w:defQFormat="0" w:count="267">
+  <w:latentStyles w:defLockedState="0" w:defUIPriority="0" w:defSemiHidden="0" w:defUnhideWhenUsed="0" w:defQFormat="0" w:count="375">
     <w:lsdException w:name="Normal" w:qFormat="1"/>
     <w:lsdException w:name="heading 1" w:qFormat="1"/>
     <w:lsdException w:name="heading 2" w:semiHidden="1" w:unhideWhenUsed="1" w:qFormat="1"/>
@@ -3091,17 +3123,95 @@
     <w:lsdException w:name="heading 7" w:semiHidden="1" w:unhideWhenUsed="1" w:qFormat="1"/>
     <w:lsdException w:name="heading 8" w:semiHidden="1" w:unhideWhenUsed="1" w:qFormat="1"/>
     <w:lsdException w:name="heading 9" w:semiHidden="1" w:unhideWhenUsed="1" w:qFormat="1"/>
-    <w:lsdException w:name="footer" w:uiPriority="99"/>
+    <w:lsdException w:name="index 1" w:semiHidden="1" w:unhideWhenUsed="1"/>
+    <w:lsdException w:name="index 2" w:semiHidden="1" w:unhideWhenUsed="1"/>
+    <w:lsdException w:name="index 3" w:semiHidden="1" w:unhideWhenUsed="1"/>
+    <w:lsdException w:name="index 4" w:semiHidden="1" w:unhideWhenUsed="1"/>
+    <w:lsdException w:name="index 5" w:semiHidden="1" w:unhideWhenUsed="1"/>
+    <w:lsdException w:name="index 6" w:semiHidden="1" w:unhideWhenUsed="1"/>
+    <w:lsdException w:name="index 7" w:semiHidden="1" w:unhideWhenUsed="1"/>
+    <w:lsdException w:name="index 8" w:semiHidden="1" w:unhideWhenUsed="1"/>
+    <w:lsdException w:name="index 9" w:semiHidden="1" w:unhideWhenUsed="1"/>
+    <w:lsdException w:name="toc 1" w:semiHidden="1" w:unhideWhenUsed="1"/>
+    <w:lsdException w:name="toc 2" w:semiHidden="1" w:unhideWhenUsed="1"/>
+    <w:lsdException w:name="toc 3" w:semiHidden="1" w:unhideWhenUsed="1"/>
+    <w:lsdException w:name="toc 4" w:semiHidden="1" w:unhideWhenUsed="1"/>
+    <w:lsdException w:name="toc 5" w:semiHidden="1" w:unhideWhenUsed="1"/>
+    <w:lsdException w:name="toc 6" w:semiHidden="1" w:unhideWhenUsed="1"/>
+    <w:lsdException w:name="toc 7" w:semiHidden="1" w:unhideWhenUsed="1"/>
+    <w:lsdException w:name="toc 8" w:semiHidden="1" w:unhideWhenUsed="1"/>
+    <w:lsdException w:name="toc 9" w:semiHidden="1" w:unhideWhenUsed="1"/>
+    <w:lsdException w:name="Normal Indent" w:semiHidden="1" w:unhideWhenUsed="1"/>
+    <w:lsdException w:name="footnote text" w:semiHidden="1" w:unhideWhenUsed="1"/>
+    <w:lsdException w:name="annotation text" w:semiHidden="1" w:unhideWhenUsed="1"/>
+    <w:lsdException w:name="header" w:semiHidden="1" w:unhideWhenUsed="1"/>
+    <w:lsdException w:name="footer" w:semiHidden="1" w:uiPriority="99" w:unhideWhenUsed="1"/>
+    <w:lsdException w:name="index heading" w:semiHidden="1" w:unhideWhenUsed="1"/>
+    <w:lsdException w:name="caption" w:semiHidden="1" w:unhideWhenUsed="1"/>
+    <w:lsdException w:name="table of figures" w:semiHidden="1" w:unhideWhenUsed="1"/>
+    <w:lsdException w:name="envelope address" w:semiHidden="1" w:unhideWhenUsed="1"/>
+    <w:lsdException w:name="envelope return" w:semiHidden="1" w:unhideWhenUsed="1"/>
+    <w:lsdException w:name="footnote reference" w:semiHidden="1" w:unhideWhenUsed="1"/>
+    <w:lsdException w:name="annotation reference" w:semiHidden="1" w:unhideWhenUsed="1"/>
+    <w:lsdException w:name="line number" w:semiHidden="1" w:unhideWhenUsed="1"/>
+    <w:lsdException w:name="page number" w:semiHidden="1" w:unhideWhenUsed="1"/>
+    <w:lsdException w:name="endnote reference" w:semiHidden="1" w:unhideWhenUsed="1"/>
+    <w:lsdException w:name="endnote text" w:semiHidden="1" w:unhideWhenUsed="1"/>
+    <w:lsdException w:name="table of authorities" w:semiHidden="1" w:unhideWhenUsed="1"/>
+    <w:lsdException w:name="toa heading" w:semiHidden="1" w:unhideWhenUsed="1"/>
+    <w:lsdException w:name="List" w:semiHidden="1" w:unhideWhenUsed="1"/>
+    <w:lsdException w:name="List 2" w:semiHidden="1" w:unhideWhenUsed="1"/>
+    <w:lsdException w:name="List 3" w:semiHidden="1" w:unhideWhenUsed="1"/>
+    <w:lsdException w:name="List 4" w:semiHidden="1" w:unhideWhenUsed="1"/>
+    <w:lsdException w:name="List 5" w:semiHidden="1" w:unhideWhenUsed="1"/>
+    <w:lsdException w:name="List Bullet 2" w:semiHidden="1" w:unhideWhenUsed="1"/>
+    <w:lsdException w:name="List Bullet 3" w:semiHidden="1" w:unhideWhenUsed="1"/>
+    <w:lsdException w:name="List Bullet 4" w:semiHidden="1" w:unhideWhenUsed="1"/>
+    <w:lsdException w:name="List Bullet 5" w:semiHidden="1" w:unhideWhenUsed="1"/>
+    <w:lsdException w:name="List Number 2" w:semiHidden="1" w:unhideWhenUsed="1"/>
+    <w:lsdException w:name="List Number 3" w:semiHidden="1" w:unhideWhenUsed="1"/>
+    <w:lsdException w:name="List Number 4" w:semiHidden="1" w:unhideWhenUsed="1"/>
+    <w:lsdException w:name="List Number 5" w:semiHidden="1" w:unhideWhenUsed="1"/>
     <w:lsdException w:name="Title" w:qFormat="1"/>
-    <w:lsdException w:name="Default Paragraph Font" w:semiHidden="1"/>
-    <w:lsdException w:name="Hyperlink" w:uiPriority="99"/>
+    <w:lsdException w:name="Closing" w:semiHidden="1" w:unhideWhenUsed="1"/>
+    <w:lsdException w:name="Signature" w:semiHidden="1" w:unhideWhenUsed="1"/>
+    <w:lsdException w:name="Default Paragraph Font" w:semiHidden="1" w:unhideWhenUsed="1"/>
+    <w:lsdException w:name="Body Text" w:semiHidden="1" w:unhideWhenUsed="1"/>
+    <w:lsdException w:name="Body Text Indent" w:semiHidden="1" w:unhideWhenUsed="1"/>
+    <w:lsdException w:name="List Continue" w:semiHidden="1" w:unhideWhenUsed="1"/>
+    <w:lsdException w:name="List Continue 2" w:semiHidden="1" w:unhideWhenUsed="1"/>
+    <w:lsdException w:name="Salutation" w:semiHidden="1" w:unhideWhenUsed="1"/>
+    <w:lsdException w:name="Date" w:semiHidden="1" w:unhideWhenUsed="1"/>
+    <w:lsdException w:name="Body Text First Indent" w:semiHidden="1" w:unhideWhenUsed="1"/>
+    <w:lsdException w:name="Body Text First Indent 2" w:semiHidden="1" w:unhideWhenUsed="1"/>
+    <w:lsdException w:name="Note Heading" w:semiHidden="1" w:unhideWhenUsed="1"/>
+    <w:lsdException w:name="Body Text 2" w:semiHidden="1" w:unhideWhenUsed="1"/>
+    <w:lsdException w:name="Body Text 3" w:semiHidden="1" w:unhideWhenUsed="1"/>
+    <w:lsdException w:name="Body Text Indent 2" w:semiHidden="1" w:unhideWhenUsed="1"/>
+    <w:lsdException w:name="Body Text Indent 3" w:semiHidden="1" w:unhideWhenUsed="1"/>
+    <w:lsdException w:name="Block Text" w:semiHidden="1" w:unhideWhenUsed="1"/>
+    <w:lsdException w:name="Hyperlink" w:semiHidden="1" w:uiPriority="99" w:unhideWhenUsed="1"/>
+    <w:lsdException w:name="FollowedHyperlink" w:semiHidden="1" w:unhideWhenUsed="1"/>
     <w:lsdException w:name="Strong" w:uiPriority="22"/>
     <w:lsdException w:name="Emphasis" w:uiPriority="20"/>
+    <w:lsdException w:name="Document Map" w:semiHidden="1" w:unhideWhenUsed="1"/>
+    <w:lsdException w:name="Plain Text" w:semiHidden="1" w:unhideWhenUsed="1"/>
+    <w:lsdException w:name="E-mail Signature" w:semiHidden="1" w:unhideWhenUsed="1"/>
     <w:lsdException w:name="HTML Top of Form" w:semiHidden="1" w:uiPriority="99" w:unhideWhenUsed="1"/>
     <w:lsdException w:name="HTML Bottom of Form" w:semiHidden="1" w:uiPriority="99" w:unhideWhenUsed="1"/>
-    <w:lsdException w:name="Normal (Web)" w:uiPriority="99" w:unhideWhenUsed="1"/>
+    <w:lsdException w:name="Normal (Web)" w:semiHidden="1" w:uiPriority="99" w:unhideWhenUsed="1"/>
+    <w:lsdException w:name="HTML Acronym" w:semiHidden="1" w:unhideWhenUsed="1"/>
+    <w:lsdException w:name="HTML Address" w:semiHidden="1" w:unhideWhenUsed="1"/>
+    <w:lsdException w:name="HTML Cite" w:semiHidden="1" w:unhideWhenUsed="1"/>
+    <w:lsdException w:name="HTML Code" w:semiHidden="1" w:unhideWhenUsed="1"/>
+    <w:lsdException w:name="HTML Definition" w:semiHidden="1" w:unhideWhenUsed="1"/>
+    <w:lsdException w:name="HTML Keyboard" w:semiHidden="1" w:unhideWhenUsed="1"/>
+    <w:lsdException w:name="HTML Preformatted" w:semiHidden="1" w:unhideWhenUsed="1"/>
+    <w:lsdException w:name="HTML Sample" w:semiHidden="1" w:unhideWhenUsed="1"/>
+    <w:lsdException w:name="HTML Typewriter" w:semiHidden="1" w:unhideWhenUsed="1"/>
     <w:lsdException w:name="HTML Variable" w:semiHidden="1" w:unhideWhenUsed="1"/>
     <w:lsdException w:name="Normal Table" w:semiHidden="1" w:uiPriority="99" w:unhideWhenUsed="1"/>
+    <w:lsdException w:name="annotation subject" w:semiHidden="1" w:unhideWhenUsed="1"/>
     <w:lsdException w:name="No List" w:semiHidden="1" w:uiPriority="99" w:unhideWhenUsed="1"/>
     <w:lsdException w:name="Outline List 1" w:semiHidden="1" w:uiPriority="99" w:unhideWhenUsed="1"/>
     <w:lsdException w:name="Outline List 2" w:semiHidden="1" w:uiPriority="99" w:unhideWhenUsed="1"/>
@@ -3147,10 +3257,10 @@
     <w:lsdException w:name="Table Subtle 2" w:semiHidden="1" w:uiPriority="99" w:unhideWhenUsed="1"/>
     <w:lsdException w:name="Table Web 1" w:semiHidden="1" w:uiPriority="99" w:unhideWhenUsed="1"/>
     <w:lsdException w:name="Table Web 2" w:semiHidden="1" w:uiPriority="99" w:unhideWhenUsed="1"/>
-    <w:lsdException w:name="Table Web 3" w:semiHidden="1" w:uiPriority="99" w:unhideWhenUsed="1"/>
+    <w:lsdException w:name="Table Web 3" w:uiPriority="99"/>
     <w:lsdException w:name="Balloon Text" w:semiHidden="1" w:unhideWhenUsed="1"/>
     <w:lsdException w:name="Table Grid" w:uiPriority="99"/>
-    <w:lsdException w:name="Table Theme" w:semiHidden="1" w:uiPriority="99" w:unhideWhenUsed="1"/>
+    <w:lsdException w:name="Table Theme" w:uiPriority="99"/>
     <w:lsdException w:name="Placeholder Text" w:semiHidden="1" w:uiPriority="99" w:unhideWhenUsed="1"/>
     <w:lsdException w:name="No Spacing" w:uiPriority="99"/>
     <w:lsdException w:name="Light Shading" w:uiPriority="60"/>
@@ -3262,6 +3372,114 @@
     <w:lsdException w:name="Book Title" w:uiPriority="33" w:qFormat="1"/>
     <w:lsdException w:name="Bibliography" w:semiHidden="1" w:uiPriority="37" w:unhideWhenUsed="1"/>
     <w:lsdException w:name="TOC Heading" w:semiHidden="1" w:uiPriority="39" w:unhideWhenUsed="1" w:qFormat="1"/>
+    <w:lsdException w:name="Plain Table 1" w:uiPriority="41"/>
+    <w:lsdException w:name="Plain Table 2" w:uiPriority="42"/>
+    <w:lsdException w:name="Plain Table 3" w:uiPriority="43"/>
+    <w:lsdException w:name="Plain Table 4" w:uiPriority="44"/>
+    <w:lsdException w:name="Plain Table 5" w:uiPriority="45"/>
+    <w:lsdException w:name="Grid Table Light" w:uiPriority="40"/>
+    <w:lsdException w:name="Grid Table 1 Light" w:uiPriority="46"/>
+    <w:lsdException w:name="Grid Table 2" w:uiPriority="47"/>
+    <w:lsdException w:name="Grid Table 3" w:uiPriority="48"/>
+    <w:lsdException w:name="Grid Table 4" w:uiPriority="49"/>
+    <w:lsdException w:name="Grid Table 5 Dark" w:uiPriority="50"/>
+    <w:lsdException w:name="Grid Table 6 Colorful" w:uiPriority="51"/>
+    <w:lsdException w:name="Grid Table 7 Colorful" w:uiPriority="52"/>
+    <w:lsdException w:name="Grid Table 1 Light Accent 1" w:uiPriority="46"/>
+    <w:lsdException w:name="Grid Table 2 Accent 1" w:uiPriority="47"/>
+    <w:lsdException w:name="Grid Table 3 Accent 1" w:uiPriority="48"/>
+    <w:lsdException w:name="Grid Table 4 Accent 1" w:uiPriority="49"/>
+    <w:lsdException w:name="Grid Table 5 Dark Accent 1" w:uiPriority="50"/>
+    <w:lsdException w:name="Grid Table 6 Colorful Accent 1" w:uiPriority="51"/>
+    <w:lsdException w:name="Grid Table 7 Colorful Accent 1" w:uiPriority="52"/>
+    <w:lsdException w:name="Grid Table 1 Light Accent 2" w:uiPriority="46"/>
+    <w:lsdException w:name="Grid Table 2 Accent 2" w:uiPriority="47"/>
+    <w:lsdException w:name="Grid Table 3 Accent 2" w:uiPriority="48"/>
+    <w:lsdException w:name="Grid Table 4 Accent 2" w:uiPriority="49"/>
+    <w:lsdException w:name="Grid Table 5 Dark Accent 2" w:uiPriority="50"/>
+    <w:lsdException w:name="Grid Table 6 Colorful Accent 2" w:uiPriority="51"/>
+    <w:lsdException w:name="Grid Table 7 Colorful Accent 2" w:uiPriority="52"/>
+    <w:lsdException w:name="Grid Table 1 Light Accent 3" w:uiPriority="46"/>
+    <w:lsdException w:name="Grid Table 2 Accent 3" w:uiPriority="47"/>
+    <w:lsdException w:name="Grid Table 3 Accent 3" w:uiPriority="48"/>
+    <w:lsdException w:name="Grid Table 4 Accent 3" w:uiPriority="49"/>
+    <w:lsdException w:name="Grid Table 5 Dark Accent 3" w:uiPriority="50"/>
+    <w:lsdException w:name="Grid Table 6 Colorful Accent 3" w:uiPriority="51"/>
+    <w:lsdException w:name="Grid Table 7 Colorful Accent 3" w:uiPriority="52"/>
+    <w:lsdException w:name="Grid Table 1 Light Accent 4" w:uiPriority="46"/>
+    <w:lsdException w:name="Grid Table 2 Accent 4" w:uiPriority="47"/>
+    <w:lsdException w:name="Grid Table 3 Accent 4" w:uiPriority="48"/>
+    <w:lsdException w:name="Grid Table 4 Accent 4" w:uiPriority="49"/>
+    <w:lsdException w:name="Grid Table 5 Dark Accent 4" w:uiPriority="50"/>
+    <w:lsdException w:name="Grid Table 6 Colorful Accent 4" w:uiPriority="51"/>
+    <w:lsdException w:name="Grid Table 7 Colorful Accent 4" w:uiPriority="52"/>
+    <w:lsdException w:name="Grid Table 1 Light Accent 5" w:uiPriority="46"/>
+    <w:lsdException w:name="Grid Table 2 Accent 5" w:uiPriority="47"/>
+    <w:lsdException w:name="Grid Table 3 Accent 5" w:uiPriority="48"/>
+    <w:lsdException w:name="Grid Table 4 Accent 5" w:uiPriority="49"/>
+    <w:lsdException w:name="Grid Table 5 Dark Accent 5" w:uiPriority="50"/>
+    <w:lsdException w:name="Grid Table 6 Colorful Accent 5" w:uiPriority="51"/>
+    <w:lsdException w:name="Grid Table 7 Colorful Accent 5" w:uiPriority="52"/>
+    <w:lsdException w:name="Grid Table 1 Light Accent 6" w:uiPriority="46"/>
+    <w:lsdException w:name="Grid Table 2 Accent 6" w:uiPriority="47"/>
+    <w:lsdException w:name="Grid Table 3 Accent 6" w:uiPriority="48"/>
+    <w:lsdException w:name="Grid Table 4 Accent 6" w:uiPriority="49"/>
+    <w:lsdException w:name="Grid Table 5 Dark Accent 6" w:uiPriority="50"/>
+    <w:lsdException w:name="Grid Table 6 Colorful Accent 6" w:uiPriority="51"/>
+    <w:lsdException w:name="Grid Table 7 Colorful Accent 6" w:uiPriority="52"/>
+    <w:lsdException w:name="List Table 1 Light" w:uiPriority="46"/>
+    <w:lsdException w:name="List Table 2" w:uiPriority="47"/>
+    <w:lsdException w:name="List Table 3" w:uiPriority="48"/>
+    <w:lsdException w:name="List Table 4" w:uiPriority="49"/>
+    <w:lsdException w:name="List Table 5 Dark" w:uiPriority="50"/>
+    <w:lsdException w:name="List Table 6 Colorful" w:uiPriority="51"/>
+    <w:lsdException w:name="List Table 7 Colorful" w:uiPriority="52"/>
+    <w:lsdException w:name="List Table 1 Light Accent 1" w:uiPriority="46"/>
+    <w:lsdException w:name="List Table 2 Accent 1" w:uiPriority="47"/>
+    <w:lsdException w:name="List Table 3 Accent 1" w:uiPriority="48"/>
+    <w:lsdException w:name="List Table 4 Accent 1" w:uiPriority="49"/>
+    <w:lsdException w:name="List Table 5 Dark Accent 1" w:uiPriority="50"/>
+    <w:lsdException w:name="List Table 6 Colorful Accent 1" w:uiPriority="51"/>
+    <w:lsdException w:name="List Table 7 Colorful Accent 1" w:uiPriority="52"/>
+    <w:lsdException w:name="List Table 1 Light Accent 2" w:uiPriority="46"/>
+    <w:lsdException w:name="List Table 2 Accent 2" w:uiPriority="47"/>
+    <w:lsdException w:name="List Table 3 Accent 2" w:uiPriority="48"/>
+    <w:lsdException w:name="List Table 4 Accent 2" w:uiPriority="49"/>
+    <w:lsdException w:name="List Table 5 Dark Accent 2" w:uiPriority="50"/>
+    <w:lsdException w:name="List Table 6 Colorful Accent 2" w:uiPriority="51"/>
+    <w:lsdException w:name="List Table 7 Colorful Accent 2" w:uiPriority="52"/>
+    <w:lsdException w:name="List Table 1 Light Accent 3" w:uiPriority="46"/>
+    <w:lsdException w:name="List Table 2 Accent 3" w:uiPriority="47"/>
+    <w:lsdException w:name="List Table 3 Accent 3" w:uiPriority="48"/>
+    <w:lsdException w:name="List Table 4 Accent 3" w:uiPriority="49"/>
+    <w:lsdException w:name="List Table 5 Dark Accent 3" w:uiPriority="50"/>
+    <w:lsdException w:name="List Table 6 Colorful Accent 3" w:uiPriority="51"/>
+    <w:lsdException w:name="List Table 7 Colorful Accent 3" w:uiPriority="52"/>
+    <w:lsdException w:name="List Table 1 Light Accent 4" w:uiPriority="46"/>
+    <w:lsdException w:name="List Table 2 Accent 4" w:uiPriority="47"/>
+    <w:lsdException w:name="List Table 3 Accent 4" w:uiPriority="48"/>
+    <w:lsdException w:name="List Table 4 Accent 4" w:uiPriority="49"/>
+    <w:lsdException w:name="List Table 5 Dark Accent 4" w:uiPriority="50"/>
+    <w:lsdException w:name="List Table 6 Colorful Accent 4" w:uiPriority="51"/>
+    <w:lsdException w:name="List Table 7 Colorful Accent 4" w:uiPriority="52"/>
+    <w:lsdException w:name="List Table 1 Light Accent 5" w:uiPriority="46"/>
+    <w:lsdException w:name="List Table 2 Accent 5" w:uiPriority="47"/>
+    <w:lsdException w:name="List Table 3 Accent 5" w:uiPriority="48"/>
+    <w:lsdException w:name="List Table 4 Accent 5" w:uiPriority="49"/>
+    <w:lsdException w:name="List Table 5 Dark Accent 5" w:uiPriority="50"/>
+    <w:lsdException w:name="List Table 6 Colorful Accent 5" w:uiPriority="51"/>
+    <w:lsdException w:name="List Table 7 Colorful Accent 5" w:uiPriority="52"/>
+    <w:lsdException w:name="List Table 1 Light Accent 6" w:uiPriority="46"/>
+    <w:lsdException w:name="List Table 2 Accent 6" w:uiPriority="47"/>
+    <w:lsdException w:name="List Table 3 Accent 6" w:uiPriority="48"/>
+    <w:lsdException w:name="List Table 4 Accent 6" w:uiPriority="49"/>
+    <w:lsdException w:name="List Table 5 Dark Accent 6" w:uiPriority="50"/>
+    <w:lsdException w:name="List Table 6 Colorful Accent 6" w:uiPriority="51"/>
+    <w:lsdException w:name="List Table 7 Colorful Accent 6" w:uiPriority="52"/>
+    <w:lsdException w:name="Mention" w:semiHidden="1" w:uiPriority="99" w:unhideWhenUsed="1"/>
+    <w:lsdException w:name="Smart Hyperlink" w:semiHidden="1" w:uiPriority="99" w:unhideWhenUsed="1"/>
+    <w:lsdException w:name="Hashtag" w:semiHidden="1" w:uiPriority="99" w:unhideWhenUsed="1"/>
+    <w:lsdException w:name="Unresolved Mention" w:semiHidden="1" w:uiPriority="99" w:unhideWhenUsed="1"/>
   </w:latentStyles>
   <w:style w:type="paragraph" w:default="1" w:styleId="a">
     <w:name w:val="Normal"/>
@@ -3281,7 +3499,7 @@
     <w:aliases w:val="my标题 1"/>
     <w:basedOn w:val="a"/>
     <w:next w:val="a"/>
-    <w:link w:val="1Char"/>
+    <w:link w:val="10"/>
     <w:autoRedefine/>
     <w:qFormat/>
     <w:rsid w:val="00101CE4"/>
@@ -3302,7 +3520,7 @@
     <w:name w:val="heading 2"/>
     <w:basedOn w:val="a"/>
     <w:next w:val="a"/>
-    <w:link w:val="2Char"/>
+    <w:link w:val="20"/>
     <w:semiHidden/>
     <w:unhideWhenUsed/>
     <w:qFormat/>
@@ -3325,7 +3543,7 @@
     <w:name w:val="heading 3"/>
     <w:basedOn w:val="a"/>
     <w:next w:val="a"/>
-    <w:link w:val="3Char"/>
+    <w:link w:val="30"/>
     <w:semiHidden/>
     <w:unhideWhenUsed/>
     <w:qFormat/>
@@ -3354,7 +3572,6 @@
     <w:uiPriority w:val="99"/>
     <w:semiHidden/>
     <w:unhideWhenUsed/>
-    <w:qFormat/>
     <w:tblPr>
       <w:tblInd w:w="0" w:type="dxa"/>
       <w:tblCellMar>
@@ -3389,9 +3606,9 @@
       <w:iCs/>
     </w:rPr>
   </w:style>
-  <w:style w:type="character" w:customStyle="1" w:styleId="Char">
-    <w:name w:val="文档结构图 Char"/>
-    <w:link w:val="a5"/>
+  <w:style w:type="character" w:customStyle="1" w:styleId="a5">
+    <w:name w:val="文档结构图 字符"/>
+    <w:link w:val="a6"/>
     <w:rsid w:val="002E358E"/>
     <w:rPr>
       <w:rFonts w:ascii="宋体"/>
@@ -3404,7 +3621,7 @@
     <w:basedOn w:val="a0"/>
     <w:rsid w:val="002E358E"/>
   </w:style>
-  <w:style w:type="paragraph" w:styleId="a6">
+  <w:style w:type="paragraph" w:styleId="a7">
     <w:name w:val="Body Text"/>
     <w:basedOn w:val="a"/>
     <w:rsid w:val="002E358E"/>
@@ -3412,10 +3629,10 @@
       <w:spacing w:after="120"/>
     </w:pPr>
   </w:style>
-  <w:style w:type="paragraph" w:styleId="a5">
+  <w:style w:type="paragraph" w:styleId="a6">
     <w:name w:val="Document Map"/>
     <w:basedOn w:val="a"/>
-    <w:link w:val="Char"/>
+    <w:link w:val="a5"/>
     <w:rsid w:val="002E358E"/>
     <w:rPr>
       <w:rFonts w:ascii="宋体"/>
@@ -3423,7 +3640,7 @@
       <w:szCs w:val="18"/>
     </w:rPr>
   </w:style>
-  <w:style w:type="paragraph" w:styleId="a7">
+  <w:style w:type="paragraph" w:styleId="a8">
     <w:name w:val="Normal (Web)"/>
     <w:basedOn w:val="a"/>
     <w:uiPriority w:val="99"/>
@@ -3437,15 +3654,15 @@
       <w:rFonts w:ascii="宋体" w:hAnsi="宋体" w:cs="宋体"/>
     </w:rPr>
   </w:style>
-  <w:style w:type="paragraph" w:styleId="a8">
+  <w:style w:type="paragraph" w:styleId="a9">
     <w:name w:val="List"/>
-    <w:basedOn w:val="a6"/>
+    <w:basedOn w:val="a7"/>
     <w:rsid w:val="002E358E"/>
     <w:rPr>
       <w:rFonts w:cs="Tahoma"/>
     </w:rPr>
   </w:style>
-  <w:style w:type="paragraph" w:styleId="a9">
+  <w:style w:type="paragraph" w:styleId="aa">
     <w:name w:val="header"/>
     <w:basedOn w:val="a"/>
     <w:rsid w:val="002E358E"/>
@@ -3465,7 +3682,7 @@
       <w:szCs w:val="18"/>
     </w:rPr>
   </w:style>
-  <w:style w:type="paragraph" w:customStyle="1" w:styleId="aa">
+  <w:style w:type="paragraph" w:customStyle="1" w:styleId="ab">
     <w:name w:val="目录"/>
     <w:basedOn w:val="a"/>
     <w:rsid w:val="002E358E"/>
@@ -3476,10 +3693,10 @@
       <w:rFonts w:cs="Tahoma"/>
     </w:rPr>
   </w:style>
-  <w:style w:type="paragraph" w:styleId="ab">
+  <w:style w:type="paragraph" w:styleId="ac">
     <w:name w:val="caption"/>
     <w:basedOn w:val="a"/>
-    <w:link w:val="Char0"/>
+    <w:link w:val="ad"/>
     <w:rsid w:val="002E358E"/>
     <w:pPr>
       <w:suppressLineNumbers/>
@@ -3493,10 +3710,10 @@
       <w:szCs w:val="20"/>
     </w:rPr>
   </w:style>
-  <w:style w:type="paragraph" w:styleId="ac">
+  <w:style w:type="paragraph" w:styleId="ae">
     <w:name w:val="footer"/>
     <w:basedOn w:val="a"/>
-    <w:link w:val="Char1"/>
+    <w:link w:val="af"/>
     <w:uiPriority w:val="99"/>
     <w:rsid w:val="002E358E"/>
     <w:pPr>
@@ -3511,7 +3728,7 @@
       <w:szCs w:val="18"/>
     </w:rPr>
   </w:style>
-  <w:style w:type="paragraph" w:customStyle="1" w:styleId="ad">
+  <w:style w:type="paragraph" w:customStyle="1" w:styleId="af0">
     <w:name w:val="中文首行缩进"/>
     <w:basedOn w:val="a"/>
     <w:rsid w:val="002E358E"/>
@@ -3519,9 +3736,9 @@
       <w:ind w:firstLine="495"/>
     </w:pPr>
   </w:style>
-  <w:style w:type="character" w:customStyle="1" w:styleId="Char1">
-    <w:name w:val="页脚 Char"/>
-    <w:link w:val="ac"/>
+  <w:style w:type="character" w:customStyle="1" w:styleId="af">
+    <w:name w:val="页脚 字符"/>
+    <w:link w:val="ae"/>
     <w:uiPriority w:val="99"/>
     <w:rsid w:val="00BB2F26"/>
     <w:rPr>
@@ -3529,11 +3746,11 @@
       <w:szCs w:val="18"/>
     </w:rPr>
   </w:style>
-  <w:style w:type="paragraph" w:styleId="ae">
+  <w:style w:type="paragraph" w:styleId="af1">
     <w:name w:val="Title"/>
     <w:basedOn w:val="a"/>
     <w:next w:val="a"/>
-    <w:link w:val="Char2"/>
+    <w:link w:val="af2"/>
     <w:qFormat/>
     <w:rsid w:val="0001385D"/>
     <w:pPr>
@@ -3549,10 +3766,10 @@
       <w:szCs w:val="32"/>
     </w:rPr>
   </w:style>
-  <w:style w:type="character" w:customStyle="1" w:styleId="Char2">
-    <w:name w:val="标题 Char"/>
+  <w:style w:type="character" w:customStyle="1" w:styleId="af2">
+    <w:name w:val="标题 字符"/>
     <w:basedOn w:val="a0"/>
-    <w:link w:val="ae"/>
+    <w:link w:val="af1"/>
     <w:rsid w:val="0001385D"/>
     <w:rPr>
       <w:rFonts w:asciiTheme="majorHAnsi" w:hAnsiTheme="majorHAnsi" w:cstheme="majorBidi"/>
@@ -3562,9 +3779,9 @@
       <w:szCs w:val="32"/>
     </w:rPr>
   </w:style>
-  <w:style w:type="character" w:customStyle="1" w:styleId="1Char">
-    <w:name w:val="标题 1 Char"/>
-    <w:aliases w:val="my标题 1 Char"/>
+  <w:style w:type="character" w:customStyle="1" w:styleId="10">
+    <w:name w:val="标题 1 字符"/>
+    <w:aliases w:val="my标题 1 字符"/>
     <w:basedOn w:val="a0"/>
     <w:link w:val="1"/>
     <w:rsid w:val="00101CE4"/>
@@ -3576,13 +3793,12 @@
       <w:szCs w:val="44"/>
     </w:rPr>
   </w:style>
-  <w:style w:type="table" w:styleId="af">
+  <w:style w:type="table" w:styleId="af3">
     <w:name w:val="Table Grid"/>
     <w:basedOn w:val="a1"/>
     <w:uiPriority w:val="99"/>
     <w:rsid w:val="00712D3D"/>
     <w:tblPr>
-      <w:tblInd w:w="0" w:type="dxa"/>
       <w:tblBorders>
         <w:top w:val="single" w:sz="4" w:space="0" w:color="auto"/>
         <w:left w:val="single" w:sz="4" w:space="0" w:color="auto"/>
@@ -3591,12 +3807,6 @@
         <w:insideH w:val="single" w:sz="4" w:space="0" w:color="auto"/>
         <w:insideV w:val="single" w:sz="4" w:space="0" w:color="auto"/>
       </w:tblBorders>
-      <w:tblCellMar>
-        <w:top w:w="0" w:type="dxa"/>
-        <w:left w:w="108" w:type="dxa"/>
-        <w:bottom w:w="0" w:type="dxa"/>
-        <w:right w:w="108" w:type="dxa"/>
-      </w:tblCellMar>
     </w:tblPr>
   </w:style>
   <w:style w:type="character" w:customStyle="1" w:styleId="sc11">
@@ -3682,7 +3892,7 @@
   </w:style>
   <w:style w:type="paragraph" w:customStyle="1" w:styleId="my">
     <w:name w:val="my题注"/>
-    <w:basedOn w:val="ab"/>
+    <w:basedOn w:val="ac"/>
     <w:link w:val="my0"/>
     <w:autoRedefine/>
     <w:qFormat/>
@@ -3696,10 +3906,10 @@
       <w:sz w:val="16"/>
     </w:rPr>
   </w:style>
-  <w:style w:type="character" w:customStyle="1" w:styleId="Char0">
-    <w:name w:val="题注 Char"/>
+  <w:style w:type="character" w:customStyle="1" w:styleId="ad">
+    <w:name w:val="题注 字符"/>
     <w:basedOn w:val="a0"/>
-    <w:link w:val="ab"/>
+    <w:link w:val="ac"/>
     <w:rsid w:val="005560F1"/>
     <w:rPr>
       <w:rFonts w:cs="Tahoma"/>
@@ -3709,7 +3919,7 @@
   </w:style>
   <w:style w:type="character" w:customStyle="1" w:styleId="my0">
     <w:name w:val="my题注 字符"/>
-    <w:basedOn w:val="Char0"/>
+    <w:basedOn w:val="ad"/>
     <w:link w:val="my"/>
     <w:rsid w:val="005560F1"/>
     <w:rPr>
@@ -3755,10 +3965,10 @@
       <w:szCs w:val="20"/>
     </w:rPr>
   </w:style>
-  <w:style w:type="paragraph" w:customStyle="1" w:styleId="af0">
+  <w:style w:type="paragraph" w:customStyle="1" w:styleId="af4">
     <w:name w:val="引用标签"/>
-    <w:basedOn w:val="af1"/>
-    <w:link w:val="af2"/>
+    <w:basedOn w:val="af5"/>
+    <w:link w:val="af6"/>
     <w:autoRedefine/>
     <w:rsid w:val="0089348E"/>
     <w:pPr>
@@ -3771,11 +3981,11 @@
       <w:sz w:val="16"/>
     </w:rPr>
   </w:style>
-  <w:style w:type="paragraph" w:styleId="af1">
+  <w:style w:type="paragraph" w:styleId="af5">
     <w:name w:val="Quote"/>
     <w:basedOn w:val="a"/>
     <w:next w:val="a"/>
-    <w:link w:val="Char3"/>
+    <w:link w:val="af7"/>
     <w:uiPriority w:val="99"/>
     <w:rsid w:val="0089348E"/>
     <w:pPr>
@@ -3789,10 +3999,10 @@
       <w:color w:val="404040" w:themeColor="text1" w:themeTint="BF"/>
     </w:rPr>
   </w:style>
-  <w:style w:type="character" w:customStyle="1" w:styleId="Char3">
-    <w:name w:val="引用 Char"/>
+  <w:style w:type="character" w:customStyle="1" w:styleId="af7">
+    <w:name w:val="引用 字符"/>
     <w:basedOn w:val="a0"/>
-    <w:link w:val="af1"/>
+    <w:link w:val="af5"/>
     <w:uiPriority w:val="99"/>
     <w:rsid w:val="0089348E"/>
     <w:rPr>
@@ -3803,10 +4013,10 @@
       <w:szCs w:val="24"/>
     </w:rPr>
   </w:style>
-  <w:style w:type="character" w:customStyle="1" w:styleId="af2">
+  <w:style w:type="character" w:customStyle="1" w:styleId="af6">
     <w:name w:val="引用标签 字符"/>
-    <w:basedOn w:val="Char3"/>
-    <w:link w:val="af0"/>
+    <w:basedOn w:val="af7"/>
+    <w:link w:val="af4"/>
     <w:rsid w:val="0089348E"/>
     <w:rPr>
       <w:b/>
@@ -3817,7 +4027,7 @@
       <w:szCs w:val="24"/>
     </w:rPr>
   </w:style>
-  <w:style w:type="paragraph" w:styleId="af3">
+  <w:style w:type="paragraph" w:styleId="af8">
     <w:name w:val="List Paragraph"/>
     <w:basedOn w:val="a"/>
     <w:uiPriority w:val="99"/>
@@ -3858,8 +4068,8 @@
       <w:sz w:val="21"/>
     </w:rPr>
   </w:style>
-  <w:style w:type="character" w:customStyle="1" w:styleId="2Char">
-    <w:name w:val="标题 2 Char"/>
+  <w:style w:type="character" w:customStyle="1" w:styleId="20">
+    <w:name w:val="标题 2 字符"/>
     <w:basedOn w:val="a0"/>
     <w:link w:val="2"/>
     <w:semiHidden/>
@@ -3874,7 +4084,7 @@
   </w:style>
   <w:style w:type="character" w:customStyle="1" w:styleId="my20">
     <w:name w:val="my标题2 字符"/>
-    <w:basedOn w:val="2Char"/>
+    <w:basedOn w:val="20"/>
     <w:link w:val="my2"/>
     <w:rsid w:val="00032FB8"/>
     <w:rPr>
@@ -3885,8 +4095,8 @@
       <w:szCs w:val="32"/>
     </w:rPr>
   </w:style>
-  <w:style w:type="character" w:customStyle="1" w:styleId="3Char">
-    <w:name w:val="标题 3 Char"/>
+  <w:style w:type="character" w:customStyle="1" w:styleId="30">
+    <w:name w:val="标题 3 字符"/>
     <w:basedOn w:val="a0"/>
     <w:link w:val="3"/>
     <w:semiHidden/>
@@ -3900,7 +4110,7 @@
   </w:style>
   <w:style w:type="character" w:customStyle="1" w:styleId="my30">
     <w:name w:val="my标题3 字符"/>
-    <w:basedOn w:val="3Char"/>
+    <w:basedOn w:val="30"/>
     <w:link w:val="my3"/>
     <w:rsid w:val="00036182"/>
     <w:rPr>
@@ -3911,20 +4121,20 @@
       <w:szCs w:val="32"/>
     </w:rPr>
   </w:style>
-  <w:style w:type="paragraph" w:styleId="af4">
+  <w:style w:type="paragraph" w:styleId="af9">
     <w:name w:val="Balloon Text"/>
     <w:basedOn w:val="a"/>
-    <w:link w:val="Char4"/>
+    <w:link w:val="afa"/>
     <w:rsid w:val="001653A6"/>
     <w:rPr>
       <w:sz w:val="18"/>
       <w:szCs w:val="18"/>
     </w:rPr>
   </w:style>
-  <w:style w:type="character" w:customStyle="1" w:styleId="Char4">
-    <w:name w:val="批注框文本 Char"/>
+  <w:style w:type="character" w:customStyle="1" w:styleId="afa">
+    <w:name w:val="批注框文本 字符"/>
     <w:basedOn w:val="a0"/>
-    <w:link w:val="af4"/>
+    <w:link w:val="af9"/>
     <w:rsid w:val="001653A6"/>
     <w:rPr>
       <w:sz w:val="18"/>
@@ -3976,11 +4186,11 @@
       <w:szCs w:val="24"/>
     </w:rPr>
   </w:style>
-  <w:style w:type="paragraph" w:customStyle="1" w:styleId="20">
+  <w:style w:type="paragraph" w:customStyle="1" w:styleId="21">
     <w:name w:val="标题2"/>
     <w:basedOn w:val="2"/>
     <w:next w:val="2"/>
-    <w:link w:val="21"/>
+    <w:link w:val="22"/>
     <w:autoRedefine/>
     <w:rsid w:val="00354206"/>
     <w:pPr>
@@ -3990,10 +4200,10 @@
       <w:sz w:val="21"/>
     </w:rPr>
   </w:style>
-  <w:style w:type="character" w:customStyle="1" w:styleId="21">
+  <w:style w:type="character" w:customStyle="1" w:styleId="22">
     <w:name w:val="标题2 字符"/>
-    <w:basedOn w:val="2Char"/>
-    <w:link w:val="20"/>
+    <w:basedOn w:val="20"/>
+    <w:link w:val="21"/>
     <w:rsid w:val="00354206"/>
     <w:rPr>
       <w:rFonts w:asciiTheme="majorHAnsi" w:eastAsiaTheme="majorEastAsia" w:hAnsiTheme="majorHAnsi" w:cstheme="majorBidi"/>
@@ -4014,7 +4224,7 @@
       <w:szCs w:val="20"/>
     </w:rPr>
   </w:style>
-  <w:style w:type="character" w:styleId="af5">
+  <w:style w:type="character" w:styleId="afb">
     <w:name w:val="Hyperlink"/>
     <w:basedOn w:val="a0"/>
     <w:uiPriority w:val="99"/>
@@ -4079,7 +4289,7 @@
       <w:szCs w:val="20"/>
     </w:rPr>
   </w:style>
-  <w:style w:type="character" w:styleId="af6">
+  <w:style w:type="character" w:styleId="afc">
     <w:name w:val="Placeholder Text"/>
     <w:basedOn w:val="a0"/>
     <w:uiPriority w:val="99"/>
@@ -4381,7 +4591,7 @@
   <a:extraClrSchemeLst/>
   <a:extLst>
     <a:ext uri="{05A4C25C-085E-4340-85A3-A5531E510DB2}">
-      <thm15:themeFamily xmlns:thm15="http://schemas.microsoft.com/office/thememl/2012/main" xmlns="" name="Office Theme" id="{62F939B6-93AF-4DB8-9C6B-D6C7DFDC589F}" vid="{4A3C46E8-61CC-4603-A589-7422A47A8E4A}"/>
+      <thm15:themeFamily xmlns:thm15="http://schemas.microsoft.com/office/thememl/2012/main" name="Office Theme" id="{62F939B6-93AF-4DB8-9C6B-D6C7DFDC589F}" vid="{4A3C46E8-61CC-4603-A589-7422A47A8E4A}"/>
     </a:ext>
   </a:extLst>
 </a:theme>
@@ -4425,7 +4635,7 @@
 </file>
 
 <file path=customXml/itemProps1.xml><?xml version="1.0" encoding="utf-8"?>
-<ds:datastoreItem xmlns:ds="http://schemas.openxmlformats.org/officeDocument/2006/customXml" ds:itemID="{CB132C1E-66D0-4685-AC35-E8602F3C8072}">
+<ds:datastoreItem xmlns:ds="http://schemas.openxmlformats.org/officeDocument/2006/customXml" ds:itemID="{3EE3C1AA-E3DE-4571-A846-1596A92BBC3F}">
   <ds:schemaRefs>
     <ds:schemaRef ds:uri="http://schemas.openxmlformats.org/officeDocument/2006/bibliography"/>
   </ds:schemaRefs>

</xml_diff>

<commit_message>
begin No.6 report, ECDLP
</commit_message>
<xml_diff>
--- a/Word/20151910042-刘鹏-MC实验06-椭圆曲线离散对数问题实验.docx
+++ b/Word/20151910042-刘鹏-MC实验06-椭圆曲线离散对数问题实验.docx
@@ -463,11 +463,10 @@
             </w:r>
             <w:r>
               <w:rPr>
-                <w:rFonts w:hint="eastAsia"/>
                 <w:bCs/>
                 <w:sz w:val="18"/>
               </w:rPr>
-              <w:t>14</w:t>
+              <w:t>27</w:t>
             </w:r>
           </w:p>
         </w:tc>
@@ -599,7 +598,29 @@
                 <w:bCs/>
                 <w:sz w:val="18"/>
               </w:rPr>
-              <w:t>11:56</w:t>
+              <w:t>1</w:t>
+            </w:r>
+            <w:r>
+              <w:rPr>
+                <w:bCs/>
+                <w:sz w:val="18"/>
+              </w:rPr>
+              <w:t>8</w:t>
+            </w:r>
+            <w:r>
+              <w:rPr>
+                <w:rFonts w:hint="eastAsia"/>
+                <w:bCs/>
+                <w:sz w:val="18"/>
+              </w:rPr>
+              <w:t>:</w:t>
+            </w:r>
+            <w:r>
+              <w:rPr>
+                <w:bCs/>
+                <w:sz w:val="18"/>
+              </w:rPr>
+              <w:t>44</w:t>
             </w:r>
           </w:p>
         </w:tc>
@@ -649,13 +670,31 @@
         <w:rPr>
           <w:rFonts w:hint="eastAsia"/>
         </w:rPr>
-        <w:t>(ECDLP)</w:t>
+        <w:t>（</w:t>
+      </w:r>
+      <w:r>
+        <w:rPr>
+          <w:rFonts w:hint="eastAsia"/>
+        </w:rPr>
+        <w:t>ECDLP</w:t>
+      </w:r>
+      <w:r>
+        <w:rPr>
+          <w:rFonts w:hint="eastAsia"/>
+        </w:rPr>
+        <w:t>）</w:t>
       </w:r>
       <w:r>
         <w:rPr>
           <w:rFonts w:hint="eastAsia"/>
         </w:rPr>
         <w:t>及其有关的密码体制</w:t>
+      </w:r>
+      <w:r>
+        <w:rPr>
+          <w:rFonts w:hint="eastAsia"/>
+        </w:rPr>
+        <w:t>；</w:t>
       </w:r>
     </w:p>
     <w:p>
@@ -685,6 +724,12 @@
         </w:rPr>
         <w:t>有关的基本算法</w:t>
       </w:r>
+      <w:r>
+        <w:rPr>
+          <w:rFonts w:hint="eastAsia"/>
+        </w:rPr>
+        <w:t>；</w:t>
+      </w:r>
     </w:p>
     <w:p>
       <w:pPr>
@@ -705,9 +750,6 @@
     <w:p>
       <w:pPr>
         <w:ind w:left="426"/>
-        <w:rPr>
-          <w:rFonts w:hint="eastAsia"/>
-        </w:rPr>
       </w:pPr>
     </w:p>
     <w:p>
@@ -753,7 +795,19 @@
         <w:rPr>
           <w:rFonts w:hint="eastAsia"/>
         </w:rPr>
-        <w:t>(ECDLP)</w:t>
+        <w:t>（</w:t>
+      </w:r>
+      <w:r>
+        <w:rPr>
+          <w:rFonts w:hint="eastAsia"/>
+        </w:rPr>
+        <w:t>ECDLP</w:t>
+      </w:r>
+      <w:r>
+        <w:rPr>
+          <w:rFonts w:hint="eastAsia"/>
+        </w:rPr>
+        <w:t>）</w:t>
       </w:r>
       <w:r>
         <w:rPr>
@@ -819,14 +873,12 @@
         </w:rPr>
         <w:t>编程实现</w:t>
       </w:r>
-      <w:proofErr w:type="spellStart"/>
       <w:r>
         <w:rPr>
           <w:rFonts w:hint="eastAsia"/>
         </w:rPr>
         <w:t>ElGamal</w:t>
       </w:r>
-      <w:proofErr w:type="spellEnd"/>
       <w:r>
         <w:rPr>
           <w:rFonts w:hint="eastAsia"/>
@@ -840,238 +892,336 @@
       </w:pPr>
       <w:r>
         <w:rPr>
-          <w:rFonts w:hint="eastAsia"/>
-        </w:rPr>
-        <w:t>说明：</w:t>
+          <w:rFonts w:ascii="隶书" w:eastAsia="隶书" w:hint="eastAsia"/>
+        </w:rPr>
+        <w:t>说明</w:t>
+      </w:r>
+      <w:r>
+        <w:rPr>
+          <w:rFonts w:hint="eastAsia"/>
+        </w:rPr>
+        <w:t>：基础有限域为素域</w:t>
+      </w:r>
+      <m:oMath>
+        <m:r>
+          <m:rPr>
+            <m:sty m:val="p"/>
+          </m:rPr>
+          <w:rPr>
+            <w:rFonts w:ascii="Latin Modern Math" w:hAnsi="Latin Modern Math"/>
+          </w:rPr>
+          <m:t>GF</m:t>
+        </m:r>
+        <m:d>
+          <m:dPr>
+            <m:ctrlPr>
+              <w:rPr>
+                <w:rFonts w:ascii="Latin Modern Math" w:hAnsi="Latin Modern Math"/>
+              </w:rPr>
+            </m:ctrlPr>
+          </m:dPr>
+          <m:e>
+            <m:r>
+              <m:rPr>
+                <m:sty m:val="p"/>
+              </m:rPr>
+              <w:rPr>
+                <w:rFonts w:ascii="Latin Modern Math" w:hAnsi="Latin Modern Math"/>
+              </w:rPr>
+              <m:t>p</m:t>
+            </m:r>
+          </m:e>
+        </m:d>
+      </m:oMath>
+      <w:r>
+        <w:rPr>
+          <w:rFonts w:hint="eastAsia"/>
+        </w:rPr>
+        <w:t>（</w:t>
+      </w:r>
+      <m:oMath>
+        <m:r>
+          <m:rPr>
+            <m:sty m:val="p"/>
+          </m:rPr>
+          <w:rPr>
+            <w:rFonts w:ascii="Latin Modern Math" w:hAnsi="Latin Modern Math"/>
+          </w:rPr>
+          <m:t>p</m:t>
+        </m:r>
+      </m:oMath>
+      <w:r>
+        <w:rPr>
+          <w:rFonts w:hint="eastAsia"/>
+        </w:rPr>
+        <w:t>为大素数）的情形为必做实验</w:t>
+      </w:r>
+      <w:r>
+        <w:rPr>
+          <w:rFonts w:hint="eastAsia"/>
+        </w:rPr>
+        <w:t>；</w:t>
+      </w:r>
+      <w:r>
+        <w:rPr>
+          <w:rFonts w:hint="eastAsia"/>
+        </w:rPr>
+        <w:t>基础有限域为</w:t>
+      </w:r>
+      <m:oMath>
+        <m:r>
+          <m:rPr>
+            <m:sty m:val="p"/>
+          </m:rPr>
+          <w:rPr>
+            <w:rFonts w:ascii="Latin Modern Math" w:hAnsi="Latin Modern Math"/>
+          </w:rPr>
+          <m:t>GF</m:t>
+        </m:r>
+        <m:d>
+          <m:dPr>
+            <m:ctrlPr>
+              <w:rPr>
+                <w:rFonts w:ascii="Latin Modern Math" w:hAnsi="Latin Modern Math"/>
+              </w:rPr>
+            </m:ctrlPr>
+          </m:dPr>
+          <m:e>
+            <m:sSup>
+              <m:sSupPr>
+                <m:ctrlPr>
+                  <w:rPr>
+                    <w:rFonts w:ascii="Latin Modern Math" w:hAnsi="Latin Modern Math"/>
+                  </w:rPr>
+                </m:ctrlPr>
+              </m:sSupPr>
+              <m:e>
+                <m:r>
+                  <m:rPr>
+                    <m:sty m:val="p"/>
+                  </m:rPr>
+                  <w:rPr>
+                    <w:rFonts w:ascii="Latin Modern Math" w:hAnsi="Latin Modern Math"/>
+                  </w:rPr>
+                  <m:t>2</m:t>
+                </m:r>
+              </m:e>
+              <m:sup>
+                <m:r>
+                  <m:rPr>
+                    <m:sty m:val="p"/>
+                  </m:rPr>
+                  <w:rPr>
+                    <w:rFonts w:ascii="Latin Modern Math" w:hAnsi="Latin Modern Math"/>
+                  </w:rPr>
+                  <m:t>m</m:t>
+                </m:r>
+              </m:sup>
+            </m:sSup>
+          </m:e>
+        </m:d>
+      </m:oMath>
+      <w:r>
+        <w:rPr>
+          <w:rFonts w:hint="eastAsia"/>
+        </w:rPr>
+        <w:t>的情形为选做实验</w:t>
+      </w:r>
+    </w:p>
+    <w:p/>
+    <w:p>
+      <w:pPr>
+        <w:pStyle w:val="1"/>
+      </w:pPr>
+      <w:r>
+        <w:t>三、</w:t>
+      </w:r>
+      <w:r>
+        <w:rPr>
+          <w:rFonts w:hint="eastAsia"/>
+        </w:rPr>
+        <w:t>实验平台</w:t>
       </w:r>
     </w:p>
     <w:p>
       <w:pPr>
-        <w:ind w:leftChars="203" w:left="850" w:hangingChars="202" w:hanging="424"/>
-      </w:pPr>
-      <w:r>
-        <w:rPr>
-          <w:rFonts w:hint="eastAsia"/>
-        </w:rPr>
-        <w:t>基础有限域为素域</w:t>
-      </w:r>
-      <w:r>
-        <w:rPr>
-          <w:rFonts w:hint="eastAsia"/>
-        </w:rPr>
-        <w:t>GF(p)</w:t>
-      </w:r>
-      <w:r>
-        <w:rPr>
-          <w:rFonts w:hint="eastAsia"/>
-        </w:rPr>
-        <w:t>（</w:t>
-      </w:r>
-      <w:r>
-        <w:rPr>
-          <w:rFonts w:hint="eastAsia"/>
-        </w:rPr>
-        <w:t>p</w:t>
-      </w:r>
-      <w:r>
-        <w:rPr>
-          <w:rFonts w:hint="eastAsia"/>
-        </w:rPr>
-        <w:t>为大素数）的情形为必做实验</w:t>
+        <w:pStyle w:val="af0"/>
+        <w:rPr>
+          <w:szCs w:val="21"/>
+        </w:rPr>
+      </w:pPr>
+      <w:r>
+        <w:rPr>
+          <w:rFonts w:hint="eastAsia"/>
+          <w:szCs w:val="21"/>
+        </w:rPr>
+        <w:t>Windows</w:t>
+      </w:r>
+      <w:r>
+        <w:rPr>
+          <w:szCs w:val="21"/>
+        </w:rPr>
+        <w:t xml:space="preserve"> 10 </w:t>
+      </w:r>
+      <w:r>
+        <w:rPr>
+          <w:rFonts w:hint="eastAsia"/>
+          <w:szCs w:val="21"/>
+        </w:rPr>
+        <w:t>Pro</w:t>
+      </w:r>
+      <w:r>
+        <w:rPr>
+          <w:rFonts w:hint="eastAsia"/>
+          <w:szCs w:val="21"/>
+        </w:rPr>
+        <w:t xml:space="preserve"> </w:t>
+      </w:r>
+      <w:r>
+        <w:rPr>
+          <w:rFonts w:hint="eastAsia"/>
+          <w:szCs w:val="21"/>
+        </w:rPr>
+        <w:t>Workstation</w:t>
+      </w:r>
+      <w:r>
+        <w:rPr>
+          <w:rFonts w:hint="eastAsia"/>
+          <w:szCs w:val="21"/>
+        </w:rPr>
+        <w:t xml:space="preserve"> </w:t>
+      </w:r>
+      <w:r>
+        <w:rPr>
+          <w:rFonts w:hint="eastAsia"/>
+          <w:szCs w:val="21"/>
+        </w:rPr>
+        <w:t>1</w:t>
+      </w:r>
+      <w:r>
+        <w:rPr>
+          <w:rFonts w:hint="eastAsia"/>
+          <w:szCs w:val="21"/>
+        </w:rPr>
+        <w:t>803</w:t>
+      </w:r>
+      <w:r>
+        <w:rPr>
+          <w:rFonts w:hint="eastAsia"/>
+          <w:szCs w:val="21"/>
+        </w:rPr>
+        <w:t>；</w:t>
       </w:r>
     </w:p>
     <w:p>
       <w:pPr>
-        <w:ind w:leftChars="203" w:left="850" w:hangingChars="202" w:hanging="424"/>
-      </w:pPr>
-      <w:r>
-        <w:rPr>
-          <w:rFonts w:hint="eastAsia"/>
-        </w:rPr>
-        <w:t>基础有限域为</w:t>
-      </w:r>
-      <w:r>
-        <w:rPr>
-          <w:rFonts w:hint="eastAsia"/>
-        </w:rPr>
-        <w:t>GF</w:t>
-      </w:r>
-      <w:r>
-        <w:rPr>
-          <w:rFonts w:hint="eastAsia"/>
-        </w:rPr>
-        <w:t>（</w:t>
-      </w:r>
-      <w:r>
-        <w:rPr>
-          <w:rFonts w:hint="eastAsia"/>
-        </w:rPr>
-        <w:t>2**m</w:t>
-      </w:r>
-      <w:r>
-        <w:rPr>
-          <w:rFonts w:hint="eastAsia"/>
-        </w:rPr>
-        <w:t>）的情形为选做实验</w:t>
+        <w:pStyle w:val="af0"/>
+        <w:rPr>
+          <w:szCs w:val="21"/>
+        </w:rPr>
+      </w:pPr>
+      <w:r>
+        <w:rPr>
+          <w:i/>
+          <w:szCs w:val="21"/>
+        </w:rPr>
+        <w:t>SageMath</w:t>
+      </w:r>
+      <w:r>
+        <w:rPr>
+          <w:szCs w:val="21"/>
+        </w:rPr>
+        <w:t xml:space="preserve"> version 8.</w:t>
+      </w:r>
+      <w:r>
+        <w:rPr>
+          <w:szCs w:val="21"/>
+        </w:rPr>
+        <w:t>2</w:t>
+      </w:r>
+      <w:r>
+        <w:rPr>
+          <w:szCs w:val="21"/>
+        </w:rPr>
+        <w:t>, Release Date: 201</w:t>
+      </w:r>
+      <w:r>
+        <w:rPr>
+          <w:szCs w:val="21"/>
+        </w:rPr>
+        <w:t>8</w:t>
+      </w:r>
+      <w:r>
+        <w:rPr>
+          <w:szCs w:val="21"/>
+        </w:rPr>
+        <w:t>-</w:t>
+      </w:r>
+      <w:r>
+        <w:rPr>
+          <w:szCs w:val="21"/>
+        </w:rPr>
+        <w:t>05</w:t>
+      </w:r>
+      <w:r>
+        <w:rPr>
+          <w:szCs w:val="21"/>
+        </w:rPr>
+        <w:t>-0</w:t>
+      </w:r>
+      <w:r>
+        <w:rPr>
+          <w:szCs w:val="21"/>
+        </w:rPr>
+        <w:t>5</w:t>
+      </w:r>
+      <w:r>
+        <w:rPr>
+          <w:rFonts w:hint="eastAsia"/>
+          <w:szCs w:val="21"/>
+        </w:rPr>
+        <w:t>；</w:t>
       </w:r>
     </w:p>
     <w:p>
       <w:pPr>
-        <w:rPr>
-          <w:rFonts w:hint="eastAsia"/>
-        </w:rPr>
-      </w:pPr>
+        <w:pStyle w:val="af0"/>
+        <w:ind w:firstLine="0"/>
+        <w:rPr>
+          <w:szCs w:val="21"/>
+        </w:rPr>
+      </w:pPr>
+    </w:p>
+    <w:p>
+      <w:pPr>
+        <w:pStyle w:val="1"/>
+      </w:pPr>
+      <w:r>
+        <w:rPr>
+          <w:rFonts w:hint="eastAsia"/>
+        </w:rPr>
+        <w:t>四、实验记录与实验结果分析</w:t>
+      </w:r>
+    </w:p>
+    <w:p/>
+    <w:p>
+      <w:pPr>
+        <w:pStyle w:val="my2"/>
+      </w:pPr>
+      <w:r>
+        <w:t>1</w:t>
+      </w:r>
+      <w:r>
+        <w:rPr>
+          <w:rFonts w:hint="eastAsia"/>
+        </w:rPr>
+        <w:t>题</w:t>
+      </w:r>
+    </w:p>
+    <w:p>
       <w:bookmarkStart w:id="0" w:name="_GoBack"/>
       <w:bookmarkEnd w:id="0"/>
     </w:p>
-    <w:p>
-      <w:pPr>
-        <w:pStyle w:val="1"/>
-      </w:pPr>
-      <w:r>
-        <w:t>三、</w:t>
-      </w:r>
-      <w:r>
-        <w:rPr>
-          <w:rFonts w:hint="eastAsia"/>
-        </w:rPr>
-        <w:t>实验平台</w:t>
-      </w:r>
-    </w:p>
-    <w:p>
-      <w:pPr>
-        <w:pStyle w:val="af0"/>
-        <w:rPr>
-          <w:szCs w:val="21"/>
-        </w:rPr>
-      </w:pPr>
-      <w:r>
-        <w:rPr>
-          <w:rFonts w:hint="eastAsia"/>
-          <w:szCs w:val="21"/>
-        </w:rPr>
-        <w:t>Windows</w:t>
-      </w:r>
-      <w:r>
-        <w:rPr>
-          <w:szCs w:val="21"/>
-        </w:rPr>
-        <w:t xml:space="preserve"> 10 </w:t>
-      </w:r>
-      <w:r>
-        <w:rPr>
-          <w:rFonts w:hint="eastAsia"/>
-          <w:szCs w:val="21"/>
-        </w:rPr>
-        <w:t>Pro</w:t>
-      </w:r>
-      <w:r>
-        <w:rPr>
-          <w:rFonts w:hint="eastAsia"/>
-          <w:szCs w:val="21"/>
-        </w:rPr>
-        <w:t xml:space="preserve"> </w:t>
-      </w:r>
-      <w:r>
-        <w:rPr>
-          <w:rFonts w:hint="eastAsia"/>
-          <w:szCs w:val="21"/>
-        </w:rPr>
-        <w:t>Workstation</w:t>
-      </w:r>
-      <w:r>
-        <w:rPr>
-          <w:rFonts w:hint="eastAsia"/>
-          <w:szCs w:val="21"/>
-        </w:rPr>
-        <w:t xml:space="preserve"> </w:t>
-      </w:r>
-      <w:r>
-        <w:rPr>
-          <w:rFonts w:hint="eastAsia"/>
-          <w:szCs w:val="21"/>
-        </w:rPr>
-        <w:t>1</w:t>
-      </w:r>
-      <w:r>
-        <w:rPr>
-          <w:rFonts w:hint="eastAsia"/>
-          <w:szCs w:val="21"/>
-        </w:rPr>
-        <w:t>803</w:t>
-      </w:r>
-      <w:r>
-        <w:rPr>
-          <w:rFonts w:hint="eastAsia"/>
-          <w:szCs w:val="21"/>
-        </w:rPr>
-        <w:t>；</w:t>
-      </w:r>
-    </w:p>
-    <w:p>
-      <w:pPr>
-        <w:pStyle w:val="af0"/>
-        <w:rPr>
-          <w:szCs w:val="21"/>
-        </w:rPr>
-      </w:pPr>
-      <w:r>
-        <w:rPr>
-          <w:i/>
-          <w:szCs w:val="21"/>
-        </w:rPr>
-        <w:t>SageMath</w:t>
-      </w:r>
-      <w:r>
-        <w:rPr>
-          <w:szCs w:val="21"/>
-        </w:rPr>
-        <w:t xml:space="preserve"> version 8.1, Release Date: 2017-12-07</w:t>
-      </w:r>
-      <w:r>
-        <w:rPr>
-          <w:rFonts w:hint="eastAsia"/>
-          <w:szCs w:val="21"/>
-        </w:rPr>
-        <w:t>；</w:t>
-      </w:r>
-    </w:p>
-    <w:p>
-      <w:pPr>
-        <w:pStyle w:val="af0"/>
-        <w:ind w:firstLine="0"/>
-        <w:rPr>
-          <w:szCs w:val="21"/>
-        </w:rPr>
-      </w:pPr>
-    </w:p>
-    <w:p>
-      <w:pPr>
-        <w:pStyle w:val="1"/>
-      </w:pPr>
-      <w:r>
-        <w:rPr>
-          <w:rFonts w:hint="eastAsia"/>
-        </w:rPr>
-        <w:t>四、实验记录与实验结果分析</w:t>
-      </w:r>
-    </w:p>
-    <w:p/>
-    <w:p>
-      <w:pPr>
-        <w:pStyle w:val="my2"/>
-      </w:pPr>
-      <w:r>
-        <w:t>1</w:t>
-      </w:r>
-      <w:r>
-        <w:rPr>
-          <w:rFonts w:hint="eastAsia"/>
-        </w:rPr>
-        <w:t>题</w:t>
-      </w:r>
-    </w:p>
-    <w:p/>
     <w:p/>
     <w:p>
       <w:r>
@@ -3257,10 +3407,10 @@
     <w:lsdException w:name="Table Subtle 2" w:semiHidden="1" w:uiPriority="99" w:unhideWhenUsed="1"/>
     <w:lsdException w:name="Table Web 1" w:semiHidden="1" w:uiPriority="99" w:unhideWhenUsed="1"/>
     <w:lsdException w:name="Table Web 2" w:semiHidden="1" w:uiPriority="99" w:unhideWhenUsed="1"/>
-    <w:lsdException w:name="Table Web 3" w:uiPriority="99"/>
+    <w:lsdException w:name="Table Web 3" w:semiHidden="1" w:uiPriority="99" w:unhideWhenUsed="1"/>
     <w:lsdException w:name="Balloon Text" w:semiHidden="1" w:unhideWhenUsed="1"/>
     <w:lsdException w:name="Table Grid" w:uiPriority="99"/>
-    <w:lsdException w:name="Table Theme" w:uiPriority="99"/>
+    <w:lsdException w:name="Table Theme" w:semiHidden="1" w:uiPriority="99" w:unhideWhenUsed="1"/>
     <w:lsdException w:name="Placeholder Text" w:semiHidden="1" w:uiPriority="99" w:unhideWhenUsed="1"/>
     <w:lsdException w:name="No Spacing" w:uiPriority="99"/>
     <w:lsdException w:name="Light Shading" w:uiPriority="60"/>
@@ -4635,7 +4785,7 @@
 </file>
 
 <file path=customXml/itemProps1.xml><?xml version="1.0" encoding="utf-8"?>
-<ds:datastoreItem xmlns:ds="http://schemas.openxmlformats.org/officeDocument/2006/customXml" ds:itemID="{3EE3C1AA-E3DE-4571-A846-1596A92BBC3F}">
+<ds:datastoreItem xmlns:ds="http://schemas.openxmlformats.org/officeDocument/2006/customXml" ds:itemID="{4847FFFA-10F9-4514-B725-D640879D86DD}">
   <ds:schemaRefs>
     <ds:schemaRef ds:uri="http://schemas.openxmlformats.org/officeDocument/2006/bibliography"/>
   </ds:schemaRefs>

</xml_diff>

<commit_message>
edit Report 03; 03 is all finished.
</commit_message>
<xml_diff>
--- a/Word/20151910042-刘鹏-MC实验06-椭圆曲线离散对数问题实验.docx
+++ b/Word/20151910042-刘鹏-MC实验06-椭圆曲线离散对数问题实验.docx
@@ -922,9 +922,6 @@
           </m:dPr>
           <m:e>
             <m:r>
-              <m:rPr>
-                <m:sty m:val="p"/>
-              </m:rPr>
               <w:rPr>
                 <w:rFonts w:ascii="Latin Modern Math" w:hAnsi="Latin Modern Math"/>
               </w:rPr>
@@ -992,14 +989,12 @@
                 <m:ctrlPr>
                   <w:rPr>
                     <w:rFonts w:ascii="Latin Modern Math" w:hAnsi="Latin Modern Math"/>
+                    <w:i/>
                   </w:rPr>
                 </m:ctrlPr>
               </m:sSupPr>
               <m:e>
                 <m:r>
-                  <m:rPr>
-                    <m:sty m:val="p"/>
-                  </m:rPr>
                   <w:rPr>
                     <w:rFonts w:ascii="Latin Modern Math" w:hAnsi="Latin Modern Math"/>
                   </w:rPr>
@@ -1008,9 +1003,6 @@
               </m:e>
               <m:sup>
                 <m:r>
-                  <m:rPr>
-                    <m:sty m:val="p"/>
-                  </m:rPr>
                   <w:rPr>
                     <w:rFonts w:ascii="Latin Modern Math" w:hAnsi="Latin Modern Math"/>
                   </w:rPr>
@@ -1028,200 +1020,200 @@
         <w:t>的情形为选做实验</w:t>
       </w:r>
     </w:p>
-    <w:p/>
-    <w:p>
-      <w:pPr>
-        <w:pStyle w:val="1"/>
-      </w:pPr>
-      <w:r>
-        <w:t>三、</w:t>
-      </w:r>
-      <w:r>
-        <w:rPr>
-          <w:rFonts w:hint="eastAsia"/>
-        </w:rPr>
-        <w:t>实验平台</w:t>
-      </w:r>
-    </w:p>
-    <w:p>
-      <w:pPr>
-        <w:pStyle w:val="af0"/>
-        <w:rPr>
-          <w:szCs w:val="21"/>
-        </w:rPr>
-      </w:pPr>
-      <w:r>
-        <w:rPr>
-          <w:rFonts w:hint="eastAsia"/>
-          <w:szCs w:val="21"/>
-        </w:rPr>
-        <w:t>Windows</w:t>
-      </w:r>
-      <w:r>
-        <w:rPr>
-          <w:szCs w:val="21"/>
-        </w:rPr>
-        <w:t xml:space="preserve"> 10 </w:t>
-      </w:r>
-      <w:r>
-        <w:rPr>
-          <w:rFonts w:hint="eastAsia"/>
-          <w:szCs w:val="21"/>
-        </w:rPr>
-        <w:t>Pro</w:t>
-      </w:r>
-      <w:r>
-        <w:rPr>
-          <w:rFonts w:hint="eastAsia"/>
-          <w:szCs w:val="21"/>
-        </w:rPr>
-        <w:t xml:space="preserve"> </w:t>
-      </w:r>
-      <w:r>
-        <w:rPr>
-          <w:rFonts w:hint="eastAsia"/>
-          <w:szCs w:val="21"/>
-        </w:rPr>
-        <w:t>Workstation</w:t>
-      </w:r>
-      <w:r>
-        <w:rPr>
-          <w:rFonts w:hint="eastAsia"/>
-          <w:szCs w:val="21"/>
-        </w:rPr>
-        <w:t xml:space="preserve"> </w:t>
-      </w:r>
-      <w:r>
-        <w:rPr>
-          <w:rFonts w:hint="eastAsia"/>
-          <w:szCs w:val="21"/>
-        </w:rPr>
-        <w:t>1</w:t>
-      </w:r>
-      <w:r>
-        <w:rPr>
-          <w:rFonts w:hint="eastAsia"/>
-          <w:szCs w:val="21"/>
-        </w:rPr>
-        <w:t>803</w:t>
-      </w:r>
-      <w:r>
-        <w:rPr>
-          <w:rFonts w:hint="eastAsia"/>
-          <w:szCs w:val="21"/>
-        </w:rPr>
-        <w:t>；</w:t>
-      </w:r>
-    </w:p>
-    <w:p>
-      <w:pPr>
-        <w:pStyle w:val="af0"/>
-        <w:rPr>
-          <w:szCs w:val="21"/>
-        </w:rPr>
-      </w:pPr>
-      <w:r>
-        <w:rPr>
-          <w:i/>
-          <w:szCs w:val="21"/>
-        </w:rPr>
-        <w:t>SageMath</w:t>
-      </w:r>
-      <w:r>
-        <w:rPr>
-          <w:szCs w:val="21"/>
-        </w:rPr>
-        <w:t xml:space="preserve"> version 8.</w:t>
-      </w:r>
-      <w:r>
-        <w:rPr>
-          <w:szCs w:val="21"/>
-        </w:rPr>
-        <w:t>2</w:t>
-      </w:r>
-      <w:r>
-        <w:rPr>
-          <w:szCs w:val="21"/>
-        </w:rPr>
-        <w:t>, Release Date: 201</w:t>
-      </w:r>
-      <w:r>
-        <w:rPr>
-          <w:szCs w:val="21"/>
-        </w:rPr>
-        <w:t>8</w:t>
-      </w:r>
-      <w:r>
-        <w:rPr>
-          <w:szCs w:val="21"/>
-        </w:rPr>
-        <w:t>-</w:t>
-      </w:r>
-      <w:r>
-        <w:rPr>
-          <w:szCs w:val="21"/>
-        </w:rPr>
-        <w:t>05</w:t>
-      </w:r>
-      <w:r>
-        <w:rPr>
-          <w:szCs w:val="21"/>
-        </w:rPr>
-        <w:t>-0</w:t>
-      </w:r>
-      <w:r>
-        <w:rPr>
-          <w:szCs w:val="21"/>
-        </w:rPr>
-        <w:t>5</w:t>
-      </w:r>
-      <w:r>
-        <w:rPr>
-          <w:rFonts w:hint="eastAsia"/>
-          <w:szCs w:val="21"/>
-        </w:rPr>
-        <w:t>；</w:t>
-      </w:r>
-    </w:p>
-    <w:p>
-      <w:pPr>
-        <w:pStyle w:val="af0"/>
-        <w:ind w:firstLine="0"/>
-        <w:rPr>
-          <w:szCs w:val="21"/>
-        </w:rPr>
-      </w:pPr>
-    </w:p>
-    <w:p>
-      <w:pPr>
-        <w:pStyle w:val="1"/>
-      </w:pPr>
-      <w:r>
-        <w:rPr>
-          <w:rFonts w:hint="eastAsia"/>
-        </w:rPr>
-        <w:t>四、实验记录与实验结果分析</w:t>
-      </w:r>
-    </w:p>
-    <w:p/>
-    <w:p>
-      <w:pPr>
-        <w:pStyle w:val="my2"/>
-      </w:pPr>
-      <w:r>
-        <w:t>1</w:t>
-      </w:r>
-      <w:r>
-        <w:rPr>
-          <w:rFonts w:hint="eastAsia"/>
-        </w:rPr>
-        <w:t>题</w:t>
-      </w:r>
-    </w:p>
     <w:p>
       <w:bookmarkStart w:id="0" w:name="_GoBack"/>
       <w:bookmarkEnd w:id="0"/>
     </w:p>
+    <w:p>
+      <w:pPr>
+        <w:pStyle w:val="1"/>
+      </w:pPr>
+      <w:r>
+        <w:t>三、</w:t>
+      </w:r>
+      <w:r>
+        <w:rPr>
+          <w:rFonts w:hint="eastAsia"/>
+        </w:rPr>
+        <w:t>实验平台</w:t>
+      </w:r>
+    </w:p>
+    <w:p>
+      <w:pPr>
+        <w:pStyle w:val="af0"/>
+        <w:rPr>
+          <w:szCs w:val="21"/>
+        </w:rPr>
+      </w:pPr>
+      <w:r>
+        <w:rPr>
+          <w:rFonts w:hint="eastAsia"/>
+          <w:szCs w:val="21"/>
+        </w:rPr>
+        <w:t>Windows</w:t>
+      </w:r>
+      <w:r>
+        <w:rPr>
+          <w:szCs w:val="21"/>
+        </w:rPr>
+        <w:t xml:space="preserve"> 10 </w:t>
+      </w:r>
+      <w:r>
+        <w:rPr>
+          <w:rFonts w:hint="eastAsia"/>
+          <w:szCs w:val="21"/>
+        </w:rPr>
+        <w:t>Pro</w:t>
+      </w:r>
+      <w:r>
+        <w:rPr>
+          <w:rFonts w:hint="eastAsia"/>
+          <w:szCs w:val="21"/>
+        </w:rPr>
+        <w:t xml:space="preserve"> </w:t>
+      </w:r>
+      <w:r>
+        <w:rPr>
+          <w:rFonts w:hint="eastAsia"/>
+          <w:szCs w:val="21"/>
+        </w:rPr>
+        <w:t>Workstation</w:t>
+      </w:r>
+      <w:r>
+        <w:rPr>
+          <w:rFonts w:hint="eastAsia"/>
+          <w:szCs w:val="21"/>
+        </w:rPr>
+        <w:t xml:space="preserve"> </w:t>
+      </w:r>
+      <w:r>
+        <w:rPr>
+          <w:rFonts w:hint="eastAsia"/>
+          <w:szCs w:val="21"/>
+        </w:rPr>
+        <w:t>1</w:t>
+      </w:r>
+      <w:r>
+        <w:rPr>
+          <w:rFonts w:hint="eastAsia"/>
+          <w:szCs w:val="21"/>
+        </w:rPr>
+        <w:t>803</w:t>
+      </w:r>
+      <w:r>
+        <w:rPr>
+          <w:rFonts w:hint="eastAsia"/>
+          <w:szCs w:val="21"/>
+        </w:rPr>
+        <w:t>；</w:t>
+      </w:r>
+    </w:p>
+    <w:p>
+      <w:pPr>
+        <w:pStyle w:val="af0"/>
+        <w:rPr>
+          <w:szCs w:val="21"/>
+        </w:rPr>
+      </w:pPr>
+      <w:r>
+        <w:rPr>
+          <w:i/>
+          <w:szCs w:val="21"/>
+        </w:rPr>
+        <w:t>SageMath</w:t>
+      </w:r>
+      <w:r>
+        <w:rPr>
+          <w:szCs w:val="21"/>
+        </w:rPr>
+        <w:t xml:space="preserve"> version 8.</w:t>
+      </w:r>
+      <w:r>
+        <w:rPr>
+          <w:szCs w:val="21"/>
+        </w:rPr>
+        <w:t>2</w:t>
+      </w:r>
+      <w:r>
+        <w:rPr>
+          <w:szCs w:val="21"/>
+        </w:rPr>
+        <w:t>, Release Date: 201</w:t>
+      </w:r>
+      <w:r>
+        <w:rPr>
+          <w:szCs w:val="21"/>
+        </w:rPr>
+        <w:t>8</w:t>
+      </w:r>
+      <w:r>
+        <w:rPr>
+          <w:szCs w:val="21"/>
+        </w:rPr>
+        <w:t>-</w:t>
+      </w:r>
+      <w:r>
+        <w:rPr>
+          <w:szCs w:val="21"/>
+        </w:rPr>
+        <w:t>05</w:t>
+      </w:r>
+      <w:r>
+        <w:rPr>
+          <w:szCs w:val="21"/>
+        </w:rPr>
+        <w:t>-0</w:t>
+      </w:r>
+      <w:r>
+        <w:rPr>
+          <w:szCs w:val="21"/>
+        </w:rPr>
+        <w:t>5</w:t>
+      </w:r>
+      <w:r>
+        <w:rPr>
+          <w:rFonts w:hint="eastAsia"/>
+          <w:szCs w:val="21"/>
+        </w:rPr>
+        <w:t>；</w:t>
+      </w:r>
+    </w:p>
+    <w:p>
+      <w:pPr>
+        <w:pStyle w:val="af0"/>
+        <w:ind w:firstLine="0"/>
+        <w:rPr>
+          <w:szCs w:val="21"/>
+        </w:rPr>
+      </w:pPr>
+    </w:p>
+    <w:p>
+      <w:pPr>
+        <w:pStyle w:val="1"/>
+      </w:pPr>
+      <w:r>
+        <w:rPr>
+          <w:rFonts w:hint="eastAsia"/>
+        </w:rPr>
+        <w:t>四、实验记录与实验结果分析</w:t>
+      </w:r>
+    </w:p>
+    <w:p/>
+    <w:p>
+      <w:pPr>
+        <w:pStyle w:val="my2"/>
+      </w:pPr>
+      <w:r>
+        <w:t>1</w:t>
+      </w:r>
+      <w:r>
+        <w:rPr>
+          <w:rFonts w:hint="eastAsia"/>
+        </w:rPr>
+        <w:t>题</w:t>
+      </w:r>
+    </w:p>
+    <w:p/>
     <w:p/>
     <w:p>
       <w:r>
@@ -4785,7 +4777,7 @@
 </file>
 
 <file path=customXml/itemProps1.xml><?xml version="1.0" encoding="utf-8"?>
-<ds:datastoreItem xmlns:ds="http://schemas.openxmlformats.org/officeDocument/2006/customXml" ds:itemID="{4847FFFA-10F9-4514-B725-D640879D86DD}">
+<ds:datastoreItem xmlns:ds="http://schemas.openxmlformats.org/officeDocument/2006/customXml" ds:itemID="{87396AEC-F5C5-4D5D-BF48-04139ECCCAD8}">
   <ds:schemaRefs>
     <ds:schemaRef ds:uri="http://schemas.openxmlformats.org/officeDocument/2006/bibliography"/>
   </ds:schemaRefs>

</xml_diff>